<commit_message>
after playing with Vee
</commit_message>
<xml_diff>
--- a/Rock Lee Moveset docx.docx
+++ b/Rock Lee Moveset docx.docx
@@ -46,14 +46,16 @@
           <w:kern w:val="0"/>
           <w:sz w:val="29"/>
           <w:szCs w:val="29"/>
-        </w:rPr>
-      </w:pPr>
-      <w:r>
-        <w:rPr>
-          <w:rFonts w:ascii="ArialMT" w:hAnsi="ArialMT" w:cs="ArialMT"/>
-          <w:kern w:val="0"/>
-          <w:sz w:val="29"/>
-          <w:szCs w:val="29"/>
+          <w:highlight w:val="yellow"/>
+        </w:rPr>
+      </w:pPr>
+      <w:r>
+        <w:rPr>
+          <w:rFonts w:ascii="ArialMT" w:hAnsi="ArialMT" w:cs="ArialMT"/>
+          <w:kern w:val="0"/>
+          <w:sz w:val="29"/>
+          <w:szCs w:val="29"/>
+          <w:highlight w:val="yellow"/>
         </w:rPr>
         <w:t>Front kick</w:t>
       </w:r>
@@ -119,7 +121,16 @@
           <w:sz w:val="29"/>
           <w:szCs w:val="29"/>
         </w:rPr>
-        <w:t>delay – 5</w:t>
+        <w:t xml:space="preserve">delay – </w:t>
+      </w:r>
+      <w:r>
+        <w:rPr>
+          <w:rFonts w:ascii="ArialMT" w:hAnsi="ArialMT" w:cs="ArialMT"/>
+          <w:kern w:val="0"/>
+          <w:sz w:val="29"/>
+          <w:szCs w:val="29"/>
+        </w:rPr>
+        <w:t>7</w:t>
       </w:r>
     </w:p>
     <w:p>
@@ -240,6 +251,58 @@
       <w:pPr>
         <w:widowControl w:val="0"/>
         <w:numPr>
+          <w:ilvl w:val="1"/>
+          <w:numId w:val="3"/>
+        </w:numPr>
+        <w:tabs>
+          <w:tab w:val="left" w:pos="940"/>
+          <w:tab w:val="left" w:pos="1440"/>
+        </w:tabs>
+        <w:autoSpaceDE w:val="0"/>
+        <w:autoSpaceDN w:val="0"/>
+        <w:adjustRightInd w:val="0"/>
+        <w:spacing w:after="0" w:line="240" w:lineRule="auto"/>
+        <w:rPr>
+          <w:rFonts w:ascii="ArialMT" w:hAnsi="ArialMT" w:cs="ArialMT"/>
+          <w:kern w:val="0"/>
+          <w:sz w:val="29"/>
+          <w:szCs w:val="29"/>
+        </w:rPr>
+      </w:pPr>
+      <w:proofErr w:type="spellStart"/>
+      <w:r>
+        <w:rPr>
+          <w:rFonts w:ascii="ArialMT" w:hAnsi="ArialMT" w:cs="ArialMT"/>
+          <w:kern w:val="0"/>
+          <w:sz w:val="29"/>
+          <w:szCs w:val="29"/>
+        </w:rPr>
+        <w:t>hitstun</w:t>
+      </w:r>
+      <w:proofErr w:type="spellEnd"/>
+      <w:r>
+        <w:rPr>
+          <w:rFonts w:ascii="ArialMT" w:hAnsi="ArialMT" w:cs="ArialMT"/>
+          <w:kern w:val="0"/>
+          <w:sz w:val="29"/>
+          <w:szCs w:val="29"/>
+        </w:rPr>
+        <w:t xml:space="preserve"> </w:t>
+      </w:r>
+      <w:r>
+        <w:rPr>
+          <w:rFonts w:ascii="ArialMT" w:hAnsi="ArialMT" w:cs="ArialMT"/>
+          <w:kern w:val="0"/>
+          <w:sz w:val="29"/>
+          <w:szCs w:val="29"/>
+        </w:rPr>
+        <w:t>13</w:t>
+      </w:r>
+    </w:p>
+    <w:p>
+      <w:pPr>
+        <w:widowControl w:val="0"/>
+        <w:numPr>
           <w:ilvl w:val="0"/>
           <w:numId w:val="3"/>
         </w:numPr>
@@ -256,14 +319,16 @@
           <w:kern w:val="0"/>
           <w:sz w:val="29"/>
           <w:szCs w:val="29"/>
-        </w:rPr>
-      </w:pPr>
-      <w:r>
-        <w:rPr>
-          <w:rFonts w:ascii="ArialMT" w:hAnsi="ArialMT" w:cs="ArialMT"/>
-          <w:kern w:val="0"/>
-          <w:sz w:val="29"/>
-          <w:szCs w:val="29"/>
+          <w:highlight w:val="yellow"/>
+        </w:rPr>
+      </w:pPr>
+      <w:r>
+        <w:rPr>
+          <w:rFonts w:ascii="ArialMT" w:hAnsi="ArialMT" w:cs="ArialMT"/>
+          <w:kern w:val="0"/>
+          <w:sz w:val="29"/>
+          <w:szCs w:val="29"/>
+          <w:highlight w:val="yellow"/>
         </w:rPr>
         <w:t>Jab</w:t>
       </w:r>
@@ -425,6 +490,261 @@
           <w:sz w:val="29"/>
           <w:szCs w:val="29"/>
         </w:rPr>
+        <w:t xml:space="preserve">Movement </w:t>
+      </w:r>
+      <w:r>
+        <w:rPr>
+          <w:rFonts w:ascii="ArialMT" w:hAnsi="ArialMT" w:cs="ArialMT"/>
+          <w:kern w:val="0"/>
+          <w:sz w:val="29"/>
+          <w:szCs w:val="29"/>
+        </w:rPr>
+        <w:t>2</w:t>
+      </w:r>
+    </w:p>
+    <w:p>
+      <w:pPr>
+        <w:widowControl w:val="0"/>
+        <w:numPr>
+          <w:ilvl w:val="1"/>
+          <w:numId w:val="3"/>
+        </w:numPr>
+        <w:tabs>
+          <w:tab w:val="left" w:pos="940"/>
+          <w:tab w:val="left" w:pos="1440"/>
+        </w:tabs>
+        <w:autoSpaceDE w:val="0"/>
+        <w:autoSpaceDN w:val="0"/>
+        <w:adjustRightInd w:val="0"/>
+        <w:spacing w:after="0" w:line="240" w:lineRule="auto"/>
+        <w:rPr>
+          <w:rFonts w:ascii="ArialMT" w:hAnsi="ArialMT" w:cs="ArialMT"/>
+          <w:kern w:val="0"/>
+          <w:sz w:val="29"/>
+          <w:szCs w:val="29"/>
+        </w:rPr>
+      </w:pPr>
+      <w:proofErr w:type="spellStart"/>
+      <w:r>
+        <w:rPr>
+          <w:rFonts w:ascii="ArialMT" w:hAnsi="ArialMT" w:cs="ArialMT"/>
+          <w:kern w:val="0"/>
+          <w:sz w:val="29"/>
+          <w:szCs w:val="29"/>
+        </w:rPr>
+        <w:t>Hitstun</w:t>
+      </w:r>
+      <w:proofErr w:type="spellEnd"/>
+      <w:r>
+        <w:rPr>
+          <w:rFonts w:ascii="ArialMT" w:hAnsi="ArialMT" w:cs="ArialMT"/>
+          <w:kern w:val="0"/>
+          <w:sz w:val="29"/>
+          <w:szCs w:val="29"/>
+        </w:rPr>
+        <w:t xml:space="preserve"> </w:t>
+      </w:r>
+      <w:r>
+        <w:rPr>
+          <w:rFonts w:ascii="ArialMT" w:hAnsi="ArialMT" w:cs="ArialMT"/>
+          <w:kern w:val="0"/>
+          <w:sz w:val="29"/>
+          <w:szCs w:val="29"/>
+        </w:rPr>
+        <w:t>10</w:t>
+      </w:r>
+    </w:p>
+    <w:p>
+      <w:pPr>
+        <w:widowControl w:val="0"/>
+        <w:numPr>
+          <w:ilvl w:val="0"/>
+          <w:numId w:val="3"/>
+        </w:numPr>
+        <w:tabs>
+          <w:tab w:val="left" w:pos="940"/>
+          <w:tab w:val="left" w:pos="1440"/>
+        </w:tabs>
+        <w:autoSpaceDE w:val="0"/>
+        <w:autoSpaceDN w:val="0"/>
+        <w:adjustRightInd w:val="0"/>
+        <w:spacing w:after="0" w:line="240" w:lineRule="auto"/>
+        <w:rPr>
+          <w:rFonts w:ascii="ArialMT" w:hAnsi="ArialMT" w:cs="ArialMT"/>
+          <w:kern w:val="0"/>
+          <w:sz w:val="29"/>
+          <w:szCs w:val="29"/>
+          <w:highlight w:val="yellow"/>
+        </w:rPr>
+      </w:pPr>
+      <w:r>
+        <w:rPr>
+          <w:rFonts w:ascii="ArialMT" w:hAnsi="ArialMT" w:cs="ArialMT"/>
+          <w:kern w:val="0"/>
+          <w:sz w:val="29"/>
+          <w:szCs w:val="29"/>
+          <w:highlight w:val="yellow"/>
+        </w:rPr>
+        <w:t>Cross</w:t>
+      </w:r>
+    </w:p>
+    <w:p>
+      <w:pPr>
+        <w:widowControl w:val="0"/>
+        <w:numPr>
+          <w:ilvl w:val="1"/>
+          <w:numId w:val="3"/>
+        </w:numPr>
+        <w:tabs>
+          <w:tab w:val="left" w:pos="940"/>
+          <w:tab w:val="left" w:pos="1440"/>
+        </w:tabs>
+        <w:autoSpaceDE w:val="0"/>
+        <w:autoSpaceDN w:val="0"/>
+        <w:adjustRightInd w:val="0"/>
+        <w:spacing w:after="0" w:line="240" w:lineRule="auto"/>
+        <w:rPr>
+          <w:rFonts w:ascii="ArialMT" w:hAnsi="ArialMT" w:cs="ArialMT"/>
+          <w:kern w:val="0"/>
+          <w:sz w:val="29"/>
+          <w:szCs w:val="29"/>
+        </w:rPr>
+      </w:pPr>
+      <w:r>
+        <w:rPr>
+          <w:rFonts w:ascii="ArialMT" w:hAnsi="ArialMT" w:cs="ArialMT"/>
+          <w:kern w:val="0"/>
+          <w:sz w:val="29"/>
+          <w:szCs w:val="29"/>
+        </w:rPr>
+        <w:t>Description: A basic punch with the back hand</w:t>
+      </w:r>
+    </w:p>
+    <w:p>
+      <w:pPr>
+        <w:widowControl w:val="0"/>
+        <w:numPr>
+          <w:ilvl w:val="1"/>
+          <w:numId w:val="3"/>
+        </w:numPr>
+        <w:tabs>
+          <w:tab w:val="left" w:pos="940"/>
+          <w:tab w:val="left" w:pos="1440"/>
+        </w:tabs>
+        <w:autoSpaceDE w:val="0"/>
+        <w:autoSpaceDN w:val="0"/>
+        <w:adjustRightInd w:val="0"/>
+        <w:spacing w:after="0" w:line="240" w:lineRule="auto"/>
+        <w:rPr>
+          <w:rFonts w:ascii="ArialMT" w:hAnsi="ArialMT" w:cs="ArialMT"/>
+          <w:kern w:val="0"/>
+          <w:sz w:val="29"/>
+          <w:szCs w:val="29"/>
+        </w:rPr>
+      </w:pPr>
+      <w:r>
+        <w:rPr>
+          <w:rFonts w:ascii="ArialMT" w:hAnsi="ArialMT" w:cs="ArialMT"/>
+          <w:kern w:val="0"/>
+          <w:sz w:val="29"/>
+          <w:szCs w:val="29"/>
+        </w:rPr>
+        <w:t>delay 3</w:t>
+      </w:r>
+    </w:p>
+    <w:p>
+      <w:pPr>
+        <w:widowControl w:val="0"/>
+        <w:numPr>
+          <w:ilvl w:val="1"/>
+          <w:numId w:val="3"/>
+        </w:numPr>
+        <w:tabs>
+          <w:tab w:val="left" w:pos="940"/>
+          <w:tab w:val="left" w:pos="1440"/>
+        </w:tabs>
+        <w:autoSpaceDE w:val="0"/>
+        <w:autoSpaceDN w:val="0"/>
+        <w:adjustRightInd w:val="0"/>
+        <w:spacing w:after="0" w:line="240" w:lineRule="auto"/>
+        <w:rPr>
+          <w:rFonts w:ascii="ArialMT" w:hAnsi="ArialMT" w:cs="ArialMT"/>
+          <w:kern w:val="0"/>
+          <w:sz w:val="29"/>
+          <w:szCs w:val="29"/>
+        </w:rPr>
+      </w:pPr>
+      <w:r>
+        <w:rPr>
+          <w:rFonts w:ascii="ArialMT" w:hAnsi="ArialMT" w:cs="ArialMT"/>
+          <w:kern w:val="0"/>
+          <w:sz w:val="29"/>
+          <w:szCs w:val="29"/>
+        </w:rPr>
+        <w:t>Cooldown 4</w:t>
+      </w:r>
+    </w:p>
+    <w:p>
+      <w:pPr>
+        <w:widowControl w:val="0"/>
+        <w:numPr>
+          <w:ilvl w:val="1"/>
+          <w:numId w:val="3"/>
+        </w:numPr>
+        <w:tabs>
+          <w:tab w:val="left" w:pos="940"/>
+          <w:tab w:val="left" w:pos="1440"/>
+        </w:tabs>
+        <w:autoSpaceDE w:val="0"/>
+        <w:autoSpaceDN w:val="0"/>
+        <w:adjustRightInd w:val="0"/>
+        <w:spacing w:after="0" w:line="240" w:lineRule="auto"/>
+        <w:rPr>
+          <w:rFonts w:ascii="ArialMT" w:hAnsi="ArialMT" w:cs="ArialMT"/>
+          <w:kern w:val="0"/>
+          <w:sz w:val="29"/>
+          <w:szCs w:val="29"/>
+        </w:rPr>
+      </w:pPr>
+      <w:r>
+        <w:rPr>
+          <w:rFonts w:ascii="ArialMT" w:hAnsi="ArialMT" w:cs="ArialMT"/>
+          <w:kern w:val="0"/>
+          <w:sz w:val="29"/>
+          <w:szCs w:val="29"/>
+        </w:rPr>
+        <w:t>Power 4</w:t>
+      </w:r>
+    </w:p>
+    <w:p>
+      <w:pPr>
+        <w:widowControl w:val="0"/>
+        <w:numPr>
+          <w:ilvl w:val="1"/>
+          <w:numId w:val="3"/>
+        </w:numPr>
+        <w:tabs>
+          <w:tab w:val="left" w:pos="940"/>
+          <w:tab w:val="left" w:pos="1440"/>
+        </w:tabs>
+        <w:autoSpaceDE w:val="0"/>
+        <w:autoSpaceDN w:val="0"/>
+        <w:adjustRightInd w:val="0"/>
+        <w:spacing w:after="0" w:line="240" w:lineRule="auto"/>
+        <w:rPr>
+          <w:rFonts w:ascii="ArialMT" w:hAnsi="ArialMT" w:cs="ArialMT"/>
+          <w:kern w:val="0"/>
+          <w:sz w:val="29"/>
+          <w:szCs w:val="29"/>
+        </w:rPr>
+      </w:pPr>
+      <w:r>
+        <w:rPr>
+          <w:rFonts w:ascii="ArialMT" w:hAnsi="ArialMT" w:cs="ArialMT"/>
+          <w:kern w:val="0"/>
+          <w:sz w:val="29"/>
+          <w:szCs w:val="29"/>
+        </w:rPr>
         <w:t>Movement 1</w:t>
       </w:r>
     </w:p>
@@ -432,6 +752,101 @@
       <w:pPr>
         <w:widowControl w:val="0"/>
         <w:numPr>
+          <w:ilvl w:val="1"/>
+          <w:numId w:val="3"/>
+        </w:numPr>
+        <w:tabs>
+          <w:tab w:val="left" w:pos="940"/>
+          <w:tab w:val="left" w:pos="1440"/>
+        </w:tabs>
+        <w:autoSpaceDE w:val="0"/>
+        <w:autoSpaceDN w:val="0"/>
+        <w:adjustRightInd w:val="0"/>
+        <w:spacing w:after="0" w:line="240" w:lineRule="auto"/>
+        <w:rPr>
+          <w:rFonts w:ascii="ArialMT" w:hAnsi="ArialMT" w:cs="ArialMT"/>
+          <w:kern w:val="0"/>
+          <w:sz w:val="29"/>
+          <w:szCs w:val="29"/>
+        </w:rPr>
+      </w:pPr>
+      <w:proofErr w:type="spellStart"/>
+      <w:r>
+        <w:rPr>
+          <w:rFonts w:ascii="ArialMT" w:hAnsi="ArialMT" w:cs="ArialMT"/>
+          <w:kern w:val="0"/>
+          <w:sz w:val="29"/>
+          <w:szCs w:val="29"/>
+        </w:rPr>
+        <w:t>Hitstun</w:t>
+      </w:r>
+      <w:proofErr w:type="spellEnd"/>
+      <w:r>
+        <w:rPr>
+          <w:rFonts w:ascii="ArialMT" w:hAnsi="ArialMT" w:cs="ArialMT"/>
+          <w:kern w:val="0"/>
+          <w:sz w:val="29"/>
+          <w:szCs w:val="29"/>
+        </w:rPr>
+        <w:t xml:space="preserve"> </w:t>
+      </w:r>
+      <w:r>
+        <w:rPr>
+          <w:rFonts w:ascii="ArialMT" w:hAnsi="ArialMT" w:cs="ArialMT"/>
+          <w:kern w:val="0"/>
+          <w:sz w:val="29"/>
+          <w:szCs w:val="29"/>
+        </w:rPr>
+        <w:t>12</w:t>
+      </w:r>
+    </w:p>
+    <w:p>
+      <w:pPr>
+        <w:widowControl w:val="0"/>
+        <w:numPr>
+          <w:ilvl w:val="1"/>
+          <w:numId w:val="3"/>
+        </w:numPr>
+        <w:tabs>
+          <w:tab w:val="left" w:pos="940"/>
+          <w:tab w:val="left" w:pos="1440"/>
+        </w:tabs>
+        <w:autoSpaceDE w:val="0"/>
+        <w:autoSpaceDN w:val="0"/>
+        <w:adjustRightInd w:val="0"/>
+        <w:spacing w:after="0" w:line="240" w:lineRule="auto"/>
+        <w:rPr>
+          <w:rFonts w:ascii="ArialMT" w:hAnsi="ArialMT" w:cs="ArialMT"/>
+          <w:kern w:val="0"/>
+          <w:sz w:val="29"/>
+          <w:szCs w:val="29"/>
+        </w:rPr>
+      </w:pPr>
+      <w:r>
+        <w:rPr>
+          <w:rFonts w:ascii="ArialMT" w:hAnsi="ArialMT" w:cs="ArialMT"/>
+          <w:kern w:val="0"/>
+          <w:sz w:val="29"/>
+          <w:szCs w:val="29"/>
+        </w:rPr>
+        <w:t xml:space="preserve">Custom – Delay 1 when following a </w:t>
+      </w:r>
+      <w:proofErr w:type="gramStart"/>
+      <w:r>
+        <w:rPr>
+          <w:rFonts w:ascii="ArialMT" w:hAnsi="ArialMT" w:cs="ArialMT"/>
+          <w:kern w:val="0"/>
+          <w:sz w:val="29"/>
+          <w:szCs w:val="29"/>
+        </w:rPr>
+        <w:t>jab</w:t>
+      </w:r>
+      <w:proofErr w:type="gramEnd"/>
+    </w:p>
+    <w:p>
+      <w:pPr>
+        <w:widowControl w:val="0"/>
+        <w:numPr>
           <w:ilvl w:val="0"/>
           <w:numId w:val="3"/>
         </w:numPr>
@@ -448,220 +863,240 @@
           <w:kern w:val="0"/>
           <w:sz w:val="29"/>
           <w:szCs w:val="29"/>
-        </w:rPr>
-      </w:pPr>
-      <w:r>
-        <w:rPr>
-          <w:rFonts w:ascii="ArialMT" w:hAnsi="ArialMT" w:cs="ArialMT"/>
-          <w:kern w:val="0"/>
-          <w:sz w:val="29"/>
-          <w:szCs w:val="29"/>
-        </w:rPr>
-        <w:t>Cross</w:t>
-      </w:r>
-    </w:p>
-    <w:p>
-      <w:pPr>
-        <w:widowControl w:val="0"/>
-        <w:numPr>
-          <w:ilvl w:val="1"/>
-          <w:numId w:val="3"/>
-        </w:numPr>
-        <w:tabs>
-          <w:tab w:val="left" w:pos="940"/>
-          <w:tab w:val="left" w:pos="1440"/>
-        </w:tabs>
-        <w:autoSpaceDE w:val="0"/>
-        <w:autoSpaceDN w:val="0"/>
-        <w:adjustRightInd w:val="0"/>
-        <w:spacing w:after="0" w:line="240" w:lineRule="auto"/>
-        <w:rPr>
-          <w:rFonts w:ascii="ArialMT" w:hAnsi="ArialMT" w:cs="ArialMT"/>
-          <w:kern w:val="0"/>
-          <w:sz w:val="29"/>
-          <w:szCs w:val="29"/>
-        </w:rPr>
-      </w:pPr>
-      <w:r>
-        <w:rPr>
-          <w:rFonts w:ascii="ArialMT" w:hAnsi="ArialMT" w:cs="ArialMT"/>
-          <w:kern w:val="0"/>
-          <w:sz w:val="29"/>
-          <w:szCs w:val="29"/>
-        </w:rPr>
-        <w:t>Description: A basic punch with the back hand</w:t>
-      </w:r>
-    </w:p>
-    <w:p>
-      <w:pPr>
-        <w:widowControl w:val="0"/>
-        <w:numPr>
-          <w:ilvl w:val="1"/>
-          <w:numId w:val="3"/>
-        </w:numPr>
-        <w:tabs>
-          <w:tab w:val="left" w:pos="940"/>
-          <w:tab w:val="left" w:pos="1440"/>
-        </w:tabs>
-        <w:autoSpaceDE w:val="0"/>
-        <w:autoSpaceDN w:val="0"/>
-        <w:adjustRightInd w:val="0"/>
-        <w:spacing w:after="0" w:line="240" w:lineRule="auto"/>
-        <w:rPr>
-          <w:rFonts w:ascii="ArialMT" w:hAnsi="ArialMT" w:cs="ArialMT"/>
-          <w:kern w:val="0"/>
-          <w:sz w:val="29"/>
-          <w:szCs w:val="29"/>
-        </w:rPr>
-      </w:pPr>
-      <w:r>
-        <w:rPr>
-          <w:rFonts w:ascii="ArialMT" w:hAnsi="ArialMT" w:cs="ArialMT"/>
-          <w:kern w:val="0"/>
-          <w:sz w:val="29"/>
-          <w:szCs w:val="29"/>
-        </w:rPr>
-        <w:t>delay 3</w:t>
-      </w:r>
-    </w:p>
-    <w:p>
-      <w:pPr>
-        <w:widowControl w:val="0"/>
-        <w:numPr>
-          <w:ilvl w:val="1"/>
-          <w:numId w:val="3"/>
-        </w:numPr>
-        <w:tabs>
-          <w:tab w:val="left" w:pos="940"/>
-          <w:tab w:val="left" w:pos="1440"/>
-        </w:tabs>
-        <w:autoSpaceDE w:val="0"/>
-        <w:autoSpaceDN w:val="0"/>
-        <w:adjustRightInd w:val="0"/>
-        <w:spacing w:after="0" w:line="240" w:lineRule="auto"/>
-        <w:rPr>
-          <w:rFonts w:ascii="ArialMT" w:hAnsi="ArialMT" w:cs="ArialMT"/>
-          <w:kern w:val="0"/>
-          <w:sz w:val="29"/>
-          <w:szCs w:val="29"/>
-        </w:rPr>
-      </w:pPr>
-      <w:r>
-        <w:rPr>
-          <w:rFonts w:ascii="ArialMT" w:hAnsi="ArialMT" w:cs="ArialMT"/>
-          <w:kern w:val="0"/>
-          <w:sz w:val="29"/>
-          <w:szCs w:val="29"/>
-        </w:rPr>
-        <w:t>Cooldown 4</w:t>
-      </w:r>
-    </w:p>
-    <w:p>
-      <w:pPr>
-        <w:widowControl w:val="0"/>
-        <w:numPr>
-          <w:ilvl w:val="1"/>
-          <w:numId w:val="3"/>
-        </w:numPr>
-        <w:tabs>
-          <w:tab w:val="left" w:pos="940"/>
-          <w:tab w:val="left" w:pos="1440"/>
-        </w:tabs>
-        <w:autoSpaceDE w:val="0"/>
-        <w:autoSpaceDN w:val="0"/>
-        <w:adjustRightInd w:val="0"/>
-        <w:spacing w:after="0" w:line="240" w:lineRule="auto"/>
-        <w:rPr>
-          <w:rFonts w:ascii="ArialMT" w:hAnsi="ArialMT" w:cs="ArialMT"/>
-          <w:kern w:val="0"/>
-          <w:sz w:val="29"/>
-          <w:szCs w:val="29"/>
-        </w:rPr>
-      </w:pPr>
-      <w:r>
-        <w:rPr>
-          <w:rFonts w:ascii="ArialMT" w:hAnsi="ArialMT" w:cs="ArialMT"/>
-          <w:kern w:val="0"/>
-          <w:sz w:val="29"/>
-          <w:szCs w:val="29"/>
-        </w:rPr>
-        <w:t>Power 4</w:t>
-      </w:r>
-    </w:p>
-    <w:p>
-      <w:pPr>
-        <w:widowControl w:val="0"/>
-        <w:numPr>
-          <w:ilvl w:val="1"/>
-          <w:numId w:val="3"/>
-        </w:numPr>
-        <w:tabs>
-          <w:tab w:val="left" w:pos="940"/>
-          <w:tab w:val="left" w:pos="1440"/>
-        </w:tabs>
-        <w:autoSpaceDE w:val="0"/>
-        <w:autoSpaceDN w:val="0"/>
-        <w:adjustRightInd w:val="0"/>
-        <w:spacing w:after="0" w:line="240" w:lineRule="auto"/>
-        <w:rPr>
-          <w:rFonts w:ascii="ArialMT" w:hAnsi="ArialMT" w:cs="ArialMT"/>
-          <w:kern w:val="0"/>
-          <w:sz w:val="29"/>
-          <w:szCs w:val="29"/>
-        </w:rPr>
-      </w:pPr>
-      <w:r>
-        <w:rPr>
-          <w:rFonts w:ascii="ArialMT" w:hAnsi="ArialMT" w:cs="ArialMT"/>
-          <w:kern w:val="0"/>
-          <w:sz w:val="29"/>
-          <w:szCs w:val="29"/>
-        </w:rPr>
-        <w:t>Movement 1</w:t>
-      </w:r>
-    </w:p>
-    <w:p>
-      <w:pPr>
-        <w:widowControl w:val="0"/>
-        <w:numPr>
-          <w:ilvl w:val="1"/>
-          <w:numId w:val="3"/>
-        </w:numPr>
-        <w:tabs>
-          <w:tab w:val="left" w:pos="940"/>
-          <w:tab w:val="left" w:pos="1440"/>
-        </w:tabs>
-        <w:autoSpaceDE w:val="0"/>
-        <w:autoSpaceDN w:val="0"/>
-        <w:adjustRightInd w:val="0"/>
-        <w:spacing w:after="0" w:line="240" w:lineRule="auto"/>
-        <w:rPr>
-          <w:rFonts w:ascii="ArialMT" w:hAnsi="ArialMT" w:cs="ArialMT"/>
-          <w:kern w:val="0"/>
-          <w:sz w:val="29"/>
-          <w:szCs w:val="29"/>
-        </w:rPr>
-      </w:pPr>
-      <w:r>
-        <w:rPr>
-          <w:rFonts w:ascii="ArialMT" w:hAnsi="ArialMT" w:cs="ArialMT"/>
-          <w:kern w:val="0"/>
-          <w:sz w:val="29"/>
-          <w:szCs w:val="29"/>
-        </w:rPr>
-        <w:t xml:space="preserve">Custom – Delay 1 when following a </w:t>
-      </w:r>
-      <w:proofErr w:type="gramStart"/>
-      <w:r>
-        <w:rPr>
-          <w:rFonts w:ascii="ArialMT" w:hAnsi="ArialMT" w:cs="ArialMT"/>
-          <w:kern w:val="0"/>
-          <w:sz w:val="29"/>
-          <w:szCs w:val="29"/>
-        </w:rPr>
-        <w:t>jab</w:t>
-      </w:r>
-      <w:proofErr w:type="gramEnd"/>
+          <w:highlight w:val="yellow"/>
+        </w:rPr>
+      </w:pPr>
+      <w:r>
+        <w:rPr>
+          <w:rFonts w:ascii="ArialMT" w:hAnsi="ArialMT" w:cs="ArialMT"/>
+          <w:kern w:val="0"/>
+          <w:sz w:val="29"/>
+          <w:szCs w:val="29"/>
+          <w:highlight w:val="yellow"/>
+        </w:rPr>
+        <w:t>Spinning heel strike</w:t>
+      </w:r>
+    </w:p>
+    <w:p>
+      <w:pPr>
+        <w:widowControl w:val="0"/>
+        <w:numPr>
+          <w:ilvl w:val="1"/>
+          <w:numId w:val="3"/>
+        </w:numPr>
+        <w:tabs>
+          <w:tab w:val="left" w:pos="940"/>
+          <w:tab w:val="left" w:pos="1440"/>
+        </w:tabs>
+        <w:autoSpaceDE w:val="0"/>
+        <w:autoSpaceDN w:val="0"/>
+        <w:adjustRightInd w:val="0"/>
+        <w:spacing w:after="0" w:line="240" w:lineRule="auto"/>
+        <w:rPr>
+          <w:rFonts w:ascii="ArialMT" w:hAnsi="ArialMT" w:cs="ArialMT"/>
+          <w:kern w:val="0"/>
+          <w:sz w:val="29"/>
+          <w:szCs w:val="29"/>
+        </w:rPr>
+      </w:pPr>
+      <w:r>
+        <w:rPr>
+          <w:rFonts w:ascii="ArialMT" w:hAnsi="ArialMT" w:cs="ArialMT"/>
+          <w:kern w:val="0"/>
+          <w:sz w:val="29"/>
+          <w:szCs w:val="29"/>
+        </w:rPr>
+        <w:t>Description: Character spins around and slams their heel into their opponen</w:t>
+      </w:r>
+      <w:r>
+        <w:rPr>
+          <w:rFonts w:ascii="ArialMT" w:hAnsi="ArialMT" w:cs="ArialMT"/>
+          <w:kern w:val="0"/>
+          <w:sz w:val="29"/>
+          <w:szCs w:val="29"/>
+        </w:rPr>
+        <w:t>t.</w:t>
+      </w:r>
+    </w:p>
+    <w:p>
+      <w:pPr>
+        <w:widowControl w:val="0"/>
+        <w:numPr>
+          <w:ilvl w:val="1"/>
+          <w:numId w:val="3"/>
+        </w:numPr>
+        <w:tabs>
+          <w:tab w:val="left" w:pos="940"/>
+          <w:tab w:val="left" w:pos="1440"/>
+        </w:tabs>
+        <w:autoSpaceDE w:val="0"/>
+        <w:autoSpaceDN w:val="0"/>
+        <w:adjustRightInd w:val="0"/>
+        <w:spacing w:after="0" w:line="240" w:lineRule="auto"/>
+        <w:rPr>
+          <w:rFonts w:ascii="ArialMT" w:hAnsi="ArialMT" w:cs="ArialMT"/>
+          <w:kern w:val="0"/>
+          <w:sz w:val="29"/>
+          <w:szCs w:val="29"/>
+        </w:rPr>
+      </w:pPr>
+      <w:r>
+        <w:rPr>
+          <w:rFonts w:ascii="ArialMT" w:hAnsi="ArialMT" w:cs="ArialMT"/>
+          <w:kern w:val="0"/>
+          <w:sz w:val="29"/>
+          <w:szCs w:val="29"/>
+        </w:rPr>
+        <w:t>Delay 8</w:t>
+      </w:r>
+    </w:p>
+    <w:p>
+      <w:pPr>
+        <w:widowControl w:val="0"/>
+        <w:numPr>
+          <w:ilvl w:val="1"/>
+          <w:numId w:val="3"/>
+        </w:numPr>
+        <w:tabs>
+          <w:tab w:val="left" w:pos="940"/>
+          <w:tab w:val="left" w:pos="1440"/>
+        </w:tabs>
+        <w:autoSpaceDE w:val="0"/>
+        <w:autoSpaceDN w:val="0"/>
+        <w:adjustRightInd w:val="0"/>
+        <w:spacing w:after="0" w:line="240" w:lineRule="auto"/>
+        <w:rPr>
+          <w:rFonts w:ascii="ArialMT" w:hAnsi="ArialMT" w:cs="ArialMT"/>
+          <w:kern w:val="0"/>
+          <w:sz w:val="29"/>
+          <w:szCs w:val="29"/>
+        </w:rPr>
+      </w:pPr>
+      <w:r>
+        <w:rPr>
+          <w:rFonts w:ascii="ArialMT" w:hAnsi="ArialMT" w:cs="ArialMT"/>
+          <w:kern w:val="0"/>
+          <w:sz w:val="29"/>
+          <w:szCs w:val="29"/>
+        </w:rPr>
+        <w:t>Power 8</w:t>
+      </w:r>
+    </w:p>
+    <w:p>
+      <w:pPr>
+        <w:widowControl w:val="0"/>
+        <w:numPr>
+          <w:ilvl w:val="1"/>
+          <w:numId w:val="3"/>
+        </w:numPr>
+        <w:tabs>
+          <w:tab w:val="left" w:pos="940"/>
+          <w:tab w:val="left" w:pos="1440"/>
+        </w:tabs>
+        <w:autoSpaceDE w:val="0"/>
+        <w:autoSpaceDN w:val="0"/>
+        <w:adjustRightInd w:val="0"/>
+        <w:spacing w:after="0" w:line="240" w:lineRule="auto"/>
+        <w:rPr>
+          <w:rFonts w:ascii="ArialMT" w:hAnsi="ArialMT" w:cs="ArialMT"/>
+          <w:kern w:val="0"/>
+          <w:sz w:val="29"/>
+          <w:szCs w:val="29"/>
+        </w:rPr>
+      </w:pPr>
+      <w:r>
+        <w:rPr>
+          <w:rFonts w:ascii="ArialMT" w:hAnsi="ArialMT" w:cs="ArialMT"/>
+          <w:kern w:val="0"/>
+          <w:sz w:val="29"/>
+          <w:szCs w:val="29"/>
+        </w:rPr>
+        <w:t>Movement 4</w:t>
+      </w:r>
+    </w:p>
+    <w:p>
+      <w:pPr>
+        <w:widowControl w:val="0"/>
+        <w:numPr>
+          <w:ilvl w:val="1"/>
+          <w:numId w:val="3"/>
+        </w:numPr>
+        <w:tabs>
+          <w:tab w:val="left" w:pos="940"/>
+          <w:tab w:val="left" w:pos="1440"/>
+        </w:tabs>
+        <w:autoSpaceDE w:val="0"/>
+        <w:autoSpaceDN w:val="0"/>
+        <w:adjustRightInd w:val="0"/>
+        <w:spacing w:after="0" w:line="240" w:lineRule="auto"/>
+        <w:rPr>
+          <w:rFonts w:ascii="ArialMT" w:hAnsi="ArialMT" w:cs="ArialMT"/>
+          <w:kern w:val="0"/>
+          <w:sz w:val="29"/>
+          <w:szCs w:val="29"/>
+        </w:rPr>
+      </w:pPr>
+      <w:r>
+        <w:rPr>
+          <w:rFonts w:ascii="ArialMT" w:hAnsi="ArialMT" w:cs="ArialMT"/>
+          <w:kern w:val="0"/>
+          <w:sz w:val="29"/>
+          <w:szCs w:val="29"/>
+        </w:rPr>
+        <w:t>Cooldown 5</w:t>
+      </w:r>
+    </w:p>
+    <w:p>
+      <w:pPr>
+        <w:widowControl w:val="0"/>
+        <w:numPr>
+          <w:ilvl w:val="1"/>
+          <w:numId w:val="3"/>
+        </w:numPr>
+        <w:tabs>
+          <w:tab w:val="left" w:pos="940"/>
+          <w:tab w:val="left" w:pos="1440"/>
+        </w:tabs>
+        <w:autoSpaceDE w:val="0"/>
+        <w:autoSpaceDN w:val="0"/>
+        <w:adjustRightInd w:val="0"/>
+        <w:spacing w:after="0" w:line="240" w:lineRule="auto"/>
+        <w:rPr>
+          <w:rFonts w:ascii="ArialMT" w:hAnsi="ArialMT" w:cs="ArialMT"/>
+          <w:kern w:val="0"/>
+          <w:sz w:val="29"/>
+          <w:szCs w:val="29"/>
+        </w:rPr>
+      </w:pPr>
+      <w:proofErr w:type="spellStart"/>
+      <w:r>
+        <w:rPr>
+          <w:rFonts w:ascii="ArialMT" w:hAnsi="ArialMT" w:cs="ArialMT"/>
+          <w:kern w:val="0"/>
+          <w:sz w:val="29"/>
+          <w:szCs w:val="29"/>
+        </w:rPr>
+        <w:t>Hitstun</w:t>
+      </w:r>
+      <w:proofErr w:type="spellEnd"/>
+      <w:r>
+        <w:rPr>
+          <w:rFonts w:ascii="ArialMT" w:hAnsi="ArialMT" w:cs="ArialMT"/>
+          <w:kern w:val="0"/>
+          <w:sz w:val="29"/>
+          <w:szCs w:val="29"/>
+        </w:rPr>
+        <w:t xml:space="preserve"> 1</w:t>
+      </w:r>
+      <w:r>
+        <w:rPr>
+          <w:rFonts w:ascii="ArialMT" w:hAnsi="ArialMT" w:cs="ArialMT"/>
+          <w:kern w:val="0"/>
+          <w:sz w:val="29"/>
+          <w:szCs w:val="29"/>
+        </w:rPr>
+        <w:t>5</w:t>
+      </w:r>
     </w:p>
     <w:p>
       <w:pPr>
@@ -683,416 +1118,16 @@
           <w:kern w:val="0"/>
           <w:sz w:val="29"/>
           <w:szCs w:val="29"/>
-        </w:rPr>
-      </w:pPr>
-      <w:r>
-        <w:rPr>
-          <w:rFonts w:ascii="ArialMT" w:hAnsi="ArialMT" w:cs="ArialMT"/>
-          <w:kern w:val="0"/>
-          <w:sz w:val="29"/>
-          <w:szCs w:val="29"/>
-        </w:rPr>
-        <w:t>Spinning heel strike</w:t>
-      </w:r>
-    </w:p>
-    <w:p>
-      <w:pPr>
-        <w:widowControl w:val="0"/>
-        <w:numPr>
-          <w:ilvl w:val="1"/>
-          <w:numId w:val="3"/>
-        </w:numPr>
-        <w:tabs>
-          <w:tab w:val="left" w:pos="940"/>
-          <w:tab w:val="left" w:pos="1440"/>
-        </w:tabs>
-        <w:autoSpaceDE w:val="0"/>
-        <w:autoSpaceDN w:val="0"/>
-        <w:adjustRightInd w:val="0"/>
-        <w:spacing w:after="0" w:line="240" w:lineRule="auto"/>
-        <w:rPr>
-          <w:rFonts w:ascii="ArialMT" w:hAnsi="ArialMT" w:cs="ArialMT"/>
-          <w:kern w:val="0"/>
-          <w:sz w:val="29"/>
-          <w:szCs w:val="29"/>
-        </w:rPr>
-      </w:pPr>
-      <w:r>
-        <w:rPr>
-          <w:rFonts w:ascii="ArialMT" w:hAnsi="ArialMT" w:cs="ArialMT"/>
-          <w:kern w:val="0"/>
-          <w:sz w:val="29"/>
-          <w:szCs w:val="29"/>
-        </w:rPr>
-        <w:t>Description: Character spins around and slams their heel into their opponen</w:t>
-      </w:r>
-      <w:r>
-        <w:rPr>
-          <w:rFonts w:ascii="ArialMT" w:hAnsi="ArialMT" w:cs="ArialMT"/>
-          <w:kern w:val="0"/>
-          <w:sz w:val="29"/>
-          <w:szCs w:val="29"/>
-        </w:rPr>
-        <w:t>t.</w:t>
-      </w:r>
-    </w:p>
-    <w:p>
-      <w:pPr>
-        <w:widowControl w:val="0"/>
-        <w:numPr>
-          <w:ilvl w:val="1"/>
-          <w:numId w:val="3"/>
-        </w:numPr>
-        <w:tabs>
-          <w:tab w:val="left" w:pos="940"/>
-          <w:tab w:val="left" w:pos="1440"/>
-        </w:tabs>
-        <w:autoSpaceDE w:val="0"/>
-        <w:autoSpaceDN w:val="0"/>
-        <w:adjustRightInd w:val="0"/>
-        <w:spacing w:after="0" w:line="240" w:lineRule="auto"/>
-        <w:rPr>
-          <w:rFonts w:ascii="ArialMT" w:hAnsi="ArialMT" w:cs="ArialMT"/>
-          <w:kern w:val="0"/>
-          <w:sz w:val="29"/>
-          <w:szCs w:val="29"/>
-        </w:rPr>
-      </w:pPr>
-      <w:r>
-        <w:rPr>
-          <w:rFonts w:ascii="ArialMT" w:hAnsi="ArialMT" w:cs="ArialMT"/>
-          <w:kern w:val="0"/>
-          <w:sz w:val="29"/>
-          <w:szCs w:val="29"/>
-        </w:rPr>
-        <w:t>Delay 8</w:t>
-      </w:r>
-    </w:p>
-    <w:p>
-      <w:pPr>
-        <w:widowControl w:val="0"/>
-        <w:numPr>
-          <w:ilvl w:val="1"/>
-          <w:numId w:val="3"/>
-        </w:numPr>
-        <w:tabs>
-          <w:tab w:val="left" w:pos="940"/>
-          <w:tab w:val="left" w:pos="1440"/>
-        </w:tabs>
-        <w:autoSpaceDE w:val="0"/>
-        <w:autoSpaceDN w:val="0"/>
-        <w:adjustRightInd w:val="0"/>
-        <w:spacing w:after="0" w:line="240" w:lineRule="auto"/>
-        <w:rPr>
-          <w:rFonts w:ascii="ArialMT" w:hAnsi="ArialMT" w:cs="ArialMT"/>
-          <w:kern w:val="0"/>
-          <w:sz w:val="29"/>
-          <w:szCs w:val="29"/>
-        </w:rPr>
-      </w:pPr>
-      <w:r>
-        <w:rPr>
-          <w:rFonts w:ascii="ArialMT" w:hAnsi="ArialMT" w:cs="ArialMT"/>
-          <w:kern w:val="0"/>
-          <w:sz w:val="29"/>
-          <w:szCs w:val="29"/>
-        </w:rPr>
-        <w:t>Power 8</w:t>
-      </w:r>
-    </w:p>
-    <w:p>
-      <w:pPr>
-        <w:widowControl w:val="0"/>
-        <w:numPr>
-          <w:ilvl w:val="1"/>
-          <w:numId w:val="3"/>
-        </w:numPr>
-        <w:tabs>
-          <w:tab w:val="left" w:pos="940"/>
-          <w:tab w:val="left" w:pos="1440"/>
-        </w:tabs>
-        <w:autoSpaceDE w:val="0"/>
-        <w:autoSpaceDN w:val="0"/>
-        <w:adjustRightInd w:val="0"/>
-        <w:spacing w:after="0" w:line="240" w:lineRule="auto"/>
-        <w:rPr>
-          <w:rFonts w:ascii="ArialMT" w:hAnsi="ArialMT" w:cs="ArialMT"/>
-          <w:kern w:val="0"/>
-          <w:sz w:val="29"/>
-          <w:szCs w:val="29"/>
-        </w:rPr>
-      </w:pPr>
-      <w:r>
-        <w:rPr>
-          <w:rFonts w:ascii="ArialMT" w:hAnsi="ArialMT" w:cs="ArialMT"/>
-          <w:kern w:val="0"/>
-          <w:sz w:val="29"/>
-          <w:szCs w:val="29"/>
-        </w:rPr>
-        <w:t>Movement 4</w:t>
-      </w:r>
-    </w:p>
-    <w:p>
-      <w:pPr>
-        <w:widowControl w:val="0"/>
-        <w:numPr>
-          <w:ilvl w:val="1"/>
-          <w:numId w:val="3"/>
-        </w:numPr>
-        <w:tabs>
-          <w:tab w:val="left" w:pos="940"/>
-          <w:tab w:val="left" w:pos="1440"/>
-        </w:tabs>
-        <w:autoSpaceDE w:val="0"/>
-        <w:autoSpaceDN w:val="0"/>
-        <w:adjustRightInd w:val="0"/>
-        <w:spacing w:after="0" w:line="240" w:lineRule="auto"/>
-        <w:rPr>
-          <w:rFonts w:ascii="ArialMT" w:hAnsi="ArialMT" w:cs="ArialMT"/>
-          <w:kern w:val="0"/>
-          <w:sz w:val="29"/>
-          <w:szCs w:val="29"/>
-        </w:rPr>
-      </w:pPr>
-      <w:r>
-        <w:rPr>
-          <w:rFonts w:ascii="ArialMT" w:hAnsi="ArialMT" w:cs="ArialMT"/>
-          <w:kern w:val="0"/>
-          <w:sz w:val="29"/>
-          <w:szCs w:val="29"/>
-        </w:rPr>
-        <w:t>Cooldown 5</w:t>
-      </w:r>
-    </w:p>
-    <w:p>
-      <w:pPr>
-        <w:widowControl w:val="0"/>
-        <w:numPr>
-          <w:ilvl w:val="0"/>
-          <w:numId w:val="3"/>
-        </w:numPr>
-        <w:tabs>
-          <w:tab w:val="left" w:pos="940"/>
-          <w:tab w:val="left" w:pos="1440"/>
-        </w:tabs>
-        <w:autoSpaceDE w:val="0"/>
-        <w:autoSpaceDN w:val="0"/>
-        <w:adjustRightInd w:val="0"/>
-        <w:spacing w:after="0" w:line="240" w:lineRule="auto"/>
-        <w:rPr>
-          <w:rFonts w:ascii="ArialMT" w:hAnsi="ArialMT" w:cs="ArialMT"/>
-          <w:kern w:val="0"/>
-          <w:sz w:val="29"/>
-          <w:szCs w:val="29"/>
-        </w:rPr>
-      </w:pPr>
-      <w:r>
-        <w:rPr>
-          <w:rFonts w:ascii="ArialMT" w:hAnsi="ArialMT" w:cs="ArialMT"/>
-          <w:kern w:val="0"/>
-          <w:sz w:val="29"/>
-          <w:szCs w:val="29"/>
-        </w:rPr>
-        <w:t>Charge Strike</w:t>
-      </w:r>
-    </w:p>
-    <w:p>
-      <w:pPr>
-        <w:widowControl w:val="0"/>
-        <w:numPr>
-          <w:ilvl w:val="1"/>
-          <w:numId w:val="3"/>
-        </w:numPr>
-        <w:tabs>
-          <w:tab w:val="left" w:pos="940"/>
-          <w:tab w:val="left" w:pos="1440"/>
-        </w:tabs>
-        <w:autoSpaceDE w:val="0"/>
-        <w:autoSpaceDN w:val="0"/>
-        <w:adjustRightInd w:val="0"/>
-        <w:spacing w:after="0" w:line="240" w:lineRule="auto"/>
-        <w:rPr>
-          <w:rFonts w:ascii="ArialMT" w:hAnsi="ArialMT" w:cs="ArialMT"/>
-          <w:kern w:val="0"/>
-          <w:sz w:val="29"/>
-          <w:szCs w:val="29"/>
-        </w:rPr>
-      </w:pPr>
-      <w:r>
-        <w:rPr>
-          <w:rFonts w:ascii="ArialMT" w:hAnsi="ArialMT" w:cs="ArialMT"/>
-          <w:kern w:val="0"/>
-          <w:sz w:val="29"/>
-          <w:szCs w:val="29"/>
-        </w:rPr>
-        <w:t>Description: Character charges forward, adding the momentum of their movement to their strike.</w:t>
-      </w:r>
-    </w:p>
-    <w:p>
-      <w:pPr>
-        <w:widowControl w:val="0"/>
-        <w:numPr>
-          <w:ilvl w:val="1"/>
-          <w:numId w:val="3"/>
-        </w:numPr>
-        <w:tabs>
-          <w:tab w:val="left" w:pos="940"/>
-          <w:tab w:val="left" w:pos="1440"/>
-        </w:tabs>
-        <w:autoSpaceDE w:val="0"/>
-        <w:autoSpaceDN w:val="0"/>
-        <w:adjustRightInd w:val="0"/>
-        <w:spacing w:after="0" w:line="240" w:lineRule="auto"/>
-        <w:rPr>
-          <w:rFonts w:ascii="ArialMT" w:hAnsi="ArialMT" w:cs="ArialMT"/>
-          <w:kern w:val="0"/>
-          <w:sz w:val="29"/>
-          <w:szCs w:val="29"/>
-        </w:rPr>
-      </w:pPr>
-      <w:r>
-        <w:rPr>
-          <w:rFonts w:ascii="ArialMT" w:hAnsi="ArialMT" w:cs="ArialMT"/>
-          <w:kern w:val="0"/>
-          <w:sz w:val="29"/>
-          <w:szCs w:val="29"/>
-        </w:rPr>
-        <w:t>Delay 8</w:t>
-      </w:r>
-    </w:p>
-    <w:p>
-      <w:pPr>
-        <w:widowControl w:val="0"/>
-        <w:numPr>
-          <w:ilvl w:val="1"/>
-          <w:numId w:val="3"/>
-        </w:numPr>
-        <w:tabs>
-          <w:tab w:val="left" w:pos="940"/>
-          <w:tab w:val="left" w:pos="1440"/>
-        </w:tabs>
-        <w:autoSpaceDE w:val="0"/>
-        <w:autoSpaceDN w:val="0"/>
-        <w:adjustRightInd w:val="0"/>
-        <w:spacing w:after="0" w:line="240" w:lineRule="auto"/>
-        <w:rPr>
-          <w:rFonts w:ascii="ArialMT" w:hAnsi="ArialMT" w:cs="ArialMT"/>
-          <w:kern w:val="0"/>
-          <w:sz w:val="29"/>
-          <w:szCs w:val="29"/>
-        </w:rPr>
-      </w:pPr>
-      <w:r>
-        <w:rPr>
-          <w:rFonts w:ascii="ArialMT" w:hAnsi="ArialMT" w:cs="ArialMT"/>
-          <w:kern w:val="0"/>
-          <w:sz w:val="29"/>
-          <w:szCs w:val="29"/>
-        </w:rPr>
-        <w:t>Power 10</w:t>
-      </w:r>
-    </w:p>
-    <w:p>
-      <w:pPr>
-        <w:widowControl w:val="0"/>
-        <w:numPr>
-          <w:ilvl w:val="1"/>
-          <w:numId w:val="3"/>
-        </w:numPr>
-        <w:tabs>
-          <w:tab w:val="left" w:pos="940"/>
-          <w:tab w:val="left" w:pos="1440"/>
-        </w:tabs>
-        <w:autoSpaceDE w:val="0"/>
-        <w:autoSpaceDN w:val="0"/>
-        <w:adjustRightInd w:val="0"/>
-        <w:spacing w:after="0" w:line="240" w:lineRule="auto"/>
-        <w:rPr>
-          <w:rFonts w:ascii="ArialMT" w:hAnsi="ArialMT" w:cs="ArialMT"/>
-          <w:kern w:val="0"/>
-          <w:sz w:val="29"/>
-          <w:szCs w:val="29"/>
-        </w:rPr>
-      </w:pPr>
-      <w:r>
-        <w:rPr>
-          <w:rFonts w:ascii="ArialMT" w:hAnsi="ArialMT" w:cs="ArialMT"/>
-          <w:kern w:val="0"/>
-          <w:sz w:val="29"/>
-          <w:szCs w:val="29"/>
-        </w:rPr>
-        <w:t xml:space="preserve">Cooldown </w:t>
-      </w:r>
-      <w:r>
-        <w:rPr>
-          <w:rFonts w:ascii="ArialMT" w:hAnsi="ArialMT" w:cs="ArialMT"/>
-          <w:kern w:val="0"/>
-          <w:sz w:val="29"/>
-          <w:szCs w:val="29"/>
-        </w:rPr>
-        <w:t>5</w:t>
-      </w:r>
-    </w:p>
-    <w:p>
-      <w:pPr>
-        <w:widowControl w:val="0"/>
-        <w:numPr>
-          <w:ilvl w:val="1"/>
-          <w:numId w:val="3"/>
-        </w:numPr>
-        <w:tabs>
-          <w:tab w:val="left" w:pos="940"/>
-          <w:tab w:val="left" w:pos="1440"/>
-        </w:tabs>
-        <w:autoSpaceDE w:val="0"/>
-        <w:autoSpaceDN w:val="0"/>
-        <w:adjustRightInd w:val="0"/>
-        <w:spacing w:after="0" w:line="240" w:lineRule="auto"/>
-        <w:rPr>
-          <w:rFonts w:ascii="ArialMT" w:hAnsi="ArialMT" w:cs="ArialMT"/>
-          <w:kern w:val="0"/>
-          <w:sz w:val="29"/>
-          <w:szCs w:val="29"/>
-        </w:rPr>
-      </w:pPr>
-      <w:r>
-        <w:rPr>
-          <w:rFonts w:ascii="ArialMT" w:hAnsi="ArialMT" w:cs="ArialMT"/>
-          <w:kern w:val="0"/>
-          <w:sz w:val="29"/>
-          <w:szCs w:val="29"/>
-        </w:rPr>
-        <w:t>Movement: Char’s movement’s speed</w:t>
-      </w:r>
-    </w:p>
-    <w:p>
-      <w:pPr>
-        <w:widowControl w:val="0"/>
-        <w:numPr>
-          <w:ilvl w:val="0"/>
-          <w:numId w:val="3"/>
-        </w:numPr>
-        <w:tabs>
-          <w:tab w:val="left" w:pos="940"/>
-          <w:tab w:val="left" w:pos="1440"/>
-        </w:tabs>
-        <w:autoSpaceDE w:val="0"/>
-        <w:autoSpaceDN w:val="0"/>
-        <w:adjustRightInd w:val="0"/>
-        <w:spacing w:after="0" w:line="240" w:lineRule="auto"/>
-        <w:rPr>
-          <w:rFonts w:ascii="ArialMT" w:hAnsi="ArialMT" w:cs="ArialMT"/>
-          <w:kern w:val="0"/>
-          <w:sz w:val="29"/>
-          <w:szCs w:val="29"/>
-        </w:rPr>
-      </w:pPr>
-      <w:r>
-        <w:rPr>
-          <w:rFonts w:ascii="ArialMT" w:hAnsi="ArialMT" w:cs="ArialMT"/>
-          <w:kern w:val="0"/>
-          <w:sz w:val="29"/>
-          <w:szCs w:val="29"/>
+          <w:highlight w:val="yellow"/>
+        </w:rPr>
+      </w:pPr>
+      <w:r>
+        <w:rPr>
+          <w:rFonts w:ascii="ArialMT" w:hAnsi="ArialMT" w:cs="ArialMT"/>
+          <w:kern w:val="0"/>
+          <w:sz w:val="29"/>
+          <w:szCs w:val="29"/>
+          <w:highlight w:val="yellow"/>
         </w:rPr>
         <w:t>Dodge:</w:t>
       </w:r>
@@ -1160,6 +1195,15 @@
         </w:rPr>
         <w:t>Power</w:t>
       </w:r>
+      <w:r>
+        <w:rPr>
+          <w:rFonts w:ascii="ArialMT" w:hAnsi="ArialMT" w:cs="ArialMT"/>
+          <w:kern w:val="0"/>
+          <w:sz w:val="29"/>
+          <w:szCs w:val="29"/>
+        </w:rPr>
+        <w:t xml:space="preserve"> 0</w:t>
+      </w:r>
     </w:p>
     <w:p>
       <w:pPr>
@@ -1231,40 +1275,101 @@
           <w:sz w:val="29"/>
           <w:szCs w:val="29"/>
         </w:rPr>
+        <w:t>Movement</w:t>
+      </w:r>
+      <w:r>
+        <w:rPr>
+          <w:rFonts w:ascii="ArialMT" w:hAnsi="ArialMT" w:cs="ArialMT"/>
+          <w:kern w:val="0"/>
+          <w:sz w:val="29"/>
+          <w:szCs w:val="29"/>
+        </w:rPr>
+        <w:t xml:space="preserve"> 5</w:t>
+      </w:r>
+    </w:p>
+    <w:p>
+      <w:pPr>
+        <w:widowControl w:val="0"/>
+        <w:numPr>
+          <w:ilvl w:val="1"/>
+          <w:numId w:val="3"/>
+        </w:numPr>
+        <w:tabs>
+          <w:tab w:val="left" w:pos="940"/>
+          <w:tab w:val="left" w:pos="1440"/>
+        </w:tabs>
+        <w:autoSpaceDE w:val="0"/>
+        <w:autoSpaceDN w:val="0"/>
+        <w:adjustRightInd w:val="0"/>
+        <w:spacing w:after="0" w:line="240" w:lineRule="auto"/>
+        <w:rPr>
+          <w:rFonts w:ascii="ArialMT" w:hAnsi="ArialMT" w:cs="ArialMT"/>
+          <w:kern w:val="0"/>
+          <w:sz w:val="29"/>
+          <w:szCs w:val="29"/>
+        </w:rPr>
+      </w:pPr>
+      <w:proofErr w:type="spellStart"/>
+      <w:r>
+        <w:rPr>
+          <w:rFonts w:ascii="ArialMT" w:hAnsi="ArialMT" w:cs="ArialMT"/>
+          <w:kern w:val="0"/>
+          <w:sz w:val="29"/>
+          <w:szCs w:val="29"/>
+        </w:rPr>
+        <w:t>Hitstun</w:t>
+      </w:r>
+      <w:proofErr w:type="spellEnd"/>
+      <w:r>
+        <w:rPr>
+          <w:rFonts w:ascii="ArialMT" w:hAnsi="ArialMT" w:cs="ArialMT"/>
+          <w:kern w:val="0"/>
+          <w:sz w:val="29"/>
+          <w:szCs w:val="29"/>
+        </w:rPr>
+        <w:t xml:space="preserve"> 0</w:t>
+      </w:r>
+    </w:p>
+    <w:p>
+      <w:pPr>
+        <w:widowControl w:val="0"/>
+        <w:numPr>
+          <w:ilvl w:val="1"/>
+          <w:numId w:val="3"/>
+        </w:numPr>
+        <w:tabs>
+          <w:tab w:val="left" w:pos="940"/>
+          <w:tab w:val="left" w:pos="1440"/>
+        </w:tabs>
+        <w:autoSpaceDE w:val="0"/>
+        <w:autoSpaceDN w:val="0"/>
+        <w:adjustRightInd w:val="0"/>
+        <w:spacing w:after="0" w:line="240" w:lineRule="auto"/>
+        <w:rPr>
+          <w:rFonts w:ascii="ArialMT" w:hAnsi="ArialMT" w:cs="ArialMT"/>
+          <w:kern w:val="0"/>
+          <w:sz w:val="29"/>
+          <w:szCs w:val="29"/>
+        </w:rPr>
+      </w:pPr>
+      <w:r>
+        <w:rPr>
+          <w:rFonts w:ascii="ArialMT" w:hAnsi="ArialMT" w:cs="ArialMT"/>
+          <w:kern w:val="0"/>
+          <w:sz w:val="29"/>
+          <w:szCs w:val="29"/>
+        </w:rPr>
+        <w:t xml:space="preserve">Custom: Movement is available in any direction except </w:t>
+      </w:r>
+      <w:r>
+        <w:rPr>
+          <w:rFonts w:ascii="ArialMT" w:hAnsi="ArialMT" w:cs="ArialMT"/>
+          <w:kern w:val="0"/>
+          <w:sz w:val="29"/>
+          <w:szCs w:val="29"/>
+        </w:rPr>
         <w:lastRenderedPageBreak/>
-        <w:t>Movement 2</w:t>
-      </w:r>
-    </w:p>
-    <w:p>
-      <w:pPr>
-        <w:widowControl w:val="0"/>
-        <w:numPr>
-          <w:ilvl w:val="1"/>
-          <w:numId w:val="3"/>
-        </w:numPr>
-        <w:tabs>
-          <w:tab w:val="left" w:pos="940"/>
-          <w:tab w:val="left" w:pos="1440"/>
-        </w:tabs>
-        <w:autoSpaceDE w:val="0"/>
-        <w:autoSpaceDN w:val="0"/>
-        <w:adjustRightInd w:val="0"/>
-        <w:spacing w:after="0" w:line="240" w:lineRule="auto"/>
-        <w:rPr>
-          <w:rFonts w:ascii="ArialMT" w:hAnsi="ArialMT" w:cs="ArialMT"/>
-          <w:kern w:val="0"/>
-          <w:sz w:val="29"/>
-          <w:szCs w:val="29"/>
-        </w:rPr>
-      </w:pPr>
-      <w:r>
-        <w:rPr>
-          <w:rFonts w:ascii="ArialMT" w:hAnsi="ArialMT" w:cs="ArialMT"/>
-          <w:kern w:val="0"/>
-          <w:sz w:val="29"/>
-          <w:szCs w:val="29"/>
-        </w:rPr>
-        <w:t>Custom: Movement is available in any direction except towards the target</w:t>
+        <w:t>towards the target</w:t>
       </w:r>
       <w:r>
         <w:rPr>
@@ -1300,6 +1405,44 @@
     <w:p>
       <w:pPr>
         <w:widowControl w:val="0"/>
+        <w:tabs>
+          <w:tab w:val="left" w:pos="940"/>
+          <w:tab w:val="left" w:pos="1440"/>
+        </w:tabs>
+        <w:autoSpaceDE w:val="0"/>
+        <w:autoSpaceDN w:val="0"/>
+        <w:adjustRightInd w:val="0"/>
+        <w:spacing w:after="0" w:line="240" w:lineRule="auto"/>
+        <w:rPr>
+          <w:rFonts w:ascii="ArialMT" w:hAnsi="ArialMT" w:cs="ArialMT"/>
+          <w:kern w:val="0"/>
+          <w:sz w:val="29"/>
+          <w:szCs w:val="29"/>
+        </w:rPr>
+      </w:pPr>
+    </w:p>
+    <w:p>
+      <w:pPr>
+        <w:widowControl w:val="0"/>
+        <w:tabs>
+          <w:tab w:val="left" w:pos="940"/>
+          <w:tab w:val="left" w:pos="1440"/>
+        </w:tabs>
+        <w:autoSpaceDE w:val="0"/>
+        <w:autoSpaceDN w:val="0"/>
+        <w:adjustRightInd w:val="0"/>
+        <w:spacing w:after="0" w:line="240" w:lineRule="auto"/>
+        <w:rPr>
+          <w:rFonts w:ascii="ArialMT" w:hAnsi="ArialMT" w:cs="ArialMT"/>
+          <w:kern w:val="0"/>
+          <w:sz w:val="29"/>
+          <w:szCs w:val="29"/>
+        </w:rPr>
+      </w:pPr>
+    </w:p>
+    <w:p>
+      <w:pPr>
+        <w:widowControl w:val="0"/>
         <w:numPr>
           <w:ilvl w:val="0"/>
           <w:numId w:val="3"/>
@@ -1447,6 +1590,49 @@
           <w:szCs w:val="29"/>
         </w:rPr>
       </w:pPr>
+      <w:proofErr w:type="spellStart"/>
+      <w:r>
+        <w:rPr>
+          <w:rFonts w:ascii="ArialMT" w:hAnsi="ArialMT" w:cs="ArialMT"/>
+          <w:kern w:val="0"/>
+          <w:sz w:val="29"/>
+          <w:szCs w:val="29"/>
+        </w:rPr>
+        <w:t>Hitstun</w:t>
+      </w:r>
+      <w:proofErr w:type="spellEnd"/>
+      <w:r>
+        <w:rPr>
+          <w:rFonts w:ascii="ArialMT" w:hAnsi="ArialMT" w:cs="ArialMT"/>
+          <w:kern w:val="0"/>
+          <w:sz w:val="29"/>
+          <w:szCs w:val="29"/>
+        </w:rPr>
+        <w:t xml:space="preserve"> 0</w:t>
+      </w:r>
+    </w:p>
+    <w:p>
+      <w:pPr>
+        <w:widowControl w:val="0"/>
+        <w:numPr>
+          <w:ilvl w:val="1"/>
+          <w:numId w:val="3"/>
+        </w:numPr>
+        <w:tabs>
+          <w:tab w:val="left" w:pos="940"/>
+          <w:tab w:val="left" w:pos="1440"/>
+        </w:tabs>
+        <w:autoSpaceDE w:val="0"/>
+        <w:autoSpaceDN w:val="0"/>
+        <w:adjustRightInd w:val="0"/>
+        <w:spacing w:after="0" w:line="240" w:lineRule="auto"/>
+        <w:rPr>
+          <w:rFonts w:ascii="ArialMT" w:hAnsi="ArialMT" w:cs="ArialMT"/>
+          <w:kern w:val="0"/>
+          <w:sz w:val="29"/>
+          <w:szCs w:val="29"/>
+        </w:rPr>
+      </w:pPr>
       <w:r>
         <w:rPr>
           <w:rFonts w:ascii="ArialMT" w:hAnsi="ArialMT" w:cs="ArialMT"/>
@@ -1656,6 +1842,49 @@
           <w:szCs w:val="29"/>
         </w:rPr>
         <w:t>Movement 2</w:t>
+      </w:r>
+    </w:p>
+    <w:p>
+      <w:pPr>
+        <w:widowControl w:val="0"/>
+        <w:numPr>
+          <w:ilvl w:val="1"/>
+          <w:numId w:val="3"/>
+        </w:numPr>
+        <w:tabs>
+          <w:tab w:val="left" w:pos="940"/>
+          <w:tab w:val="left" w:pos="1440"/>
+        </w:tabs>
+        <w:autoSpaceDE w:val="0"/>
+        <w:autoSpaceDN w:val="0"/>
+        <w:adjustRightInd w:val="0"/>
+        <w:spacing w:after="0" w:line="240" w:lineRule="auto"/>
+        <w:rPr>
+          <w:rFonts w:ascii="ArialMT" w:hAnsi="ArialMT" w:cs="ArialMT"/>
+          <w:kern w:val="0"/>
+          <w:sz w:val="29"/>
+          <w:szCs w:val="29"/>
+        </w:rPr>
+      </w:pPr>
+      <w:proofErr w:type="spellStart"/>
+      <w:r>
+        <w:rPr>
+          <w:rFonts w:ascii="ArialMT" w:hAnsi="ArialMT" w:cs="ArialMT"/>
+          <w:kern w:val="0"/>
+          <w:sz w:val="29"/>
+          <w:szCs w:val="29"/>
+        </w:rPr>
+        <w:t>Hitstun</w:t>
+      </w:r>
+      <w:proofErr w:type="spellEnd"/>
+      <w:r>
+        <w:rPr>
+          <w:rFonts w:ascii="ArialMT" w:hAnsi="ArialMT" w:cs="ArialMT"/>
+          <w:kern w:val="0"/>
+          <w:sz w:val="29"/>
+          <w:szCs w:val="29"/>
+        </w:rPr>
+        <w:t xml:space="preserve"> 0</w:t>
       </w:r>
     </w:p>
     <w:p>
@@ -1965,14 +2194,419 @@
           <w:szCs w:val="29"/>
         </w:rPr>
       </w:pPr>
-      <w:r>
-        <w:rPr>
-          <w:rFonts w:ascii="ArialMT" w:hAnsi="ArialMT" w:cs="ArialMT"/>
-          <w:kern w:val="0"/>
-          <w:sz w:val="29"/>
-          <w:szCs w:val="29"/>
-        </w:rPr>
-        <w:t>Custom: Spawns a kunai projectile that flies in a straight line for 20 spaces, moving 10 spaces per turn. Whatever it hits takes 7 damage. When the kunai hits a target or reaches 20 spaces, it becomes an inert object that anybody can pick up.</w:t>
+      <w:proofErr w:type="spellStart"/>
+      <w:r>
+        <w:rPr>
+          <w:rFonts w:ascii="ArialMT" w:hAnsi="ArialMT" w:cs="ArialMT"/>
+          <w:kern w:val="0"/>
+          <w:sz w:val="29"/>
+          <w:szCs w:val="29"/>
+        </w:rPr>
+        <w:t>Hitstun</w:t>
+      </w:r>
+      <w:proofErr w:type="spellEnd"/>
+      <w:r>
+        <w:rPr>
+          <w:rFonts w:ascii="ArialMT" w:hAnsi="ArialMT" w:cs="ArialMT"/>
+          <w:kern w:val="0"/>
+          <w:sz w:val="29"/>
+          <w:szCs w:val="29"/>
+        </w:rPr>
+        <w:t xml:space="preserve"> 0</w:t>
+      </w:r>
+    </w:p>
+    <w:p>
+      <w:pPr>
+        <w:widowControl w:val="0"/>
+        <w:numPr>
+          <w:ilvl w:val="1"/>
+          <w:numId w:val="3"/>
+        </w:numPr>
+        <w:tabs>
+          <w:tab w:val="left" w:pos="940"/>
+          <w:tab w:val="left" w:pos="1440"/>
+        </w:tabs>
+        <w:autoSpaceDE w:val="0"/>
+        <w:autoSpaceDN w:val="0"/>
+        <w:adjustRightInd w:val="0"/>
+        <w:spacing w:after="0" w:line="240" w:lineRule="auto"/>
+        <w:rPr>
+          <w:rFonts w:ascii="ArialMT" w:hAnsi="ArialMT" w:cs="ArialMT"/>
+          <w:kern w:val="0"/>
+          <w:sz w:val="29"/>
+          <w:szCs w:val="29"/>
+        </w:rPr>
+      </w:pPr>
+      <w:r>
+        <w:rPr>
+          <w:rFonts w:ascii="ArialMT" w:hAnsi="ArialMT" w:cs="ArialMT"/>
+          <w:kern w:val="0"/>
+          <w:sz w:val="29"/>
+          <w:szCs w:val="29"/>
+        </w:rPr>
+        <w:t>Custom: Spawns a kunai projectile that flies in a straight line for 20 spaces, moving 10 spaces per turn. Whatever it hits takes 7 damage</w:t>
+      </w:r>
+      <w:r>
+        <w:rPr>
+          <w:rFonts w:ascii="ArialMT" w:hAnsi="ArialMT" w:cs="ArialMT"/>
+          <w:kern w:val="0"/>
+          <w:sz w:val="29"/>
+          <w:szCs w:val="29"/>
+        </w:rPr>
+        <w:t xml:space="preserve">, </w:t>
+      </w:r>
+      <w:r>
+        <w:rPr>
+          <w:rFonts w:ascii="ArialMT" w:hAnsi="ArialMT" w:cs="ArialMT"/>
+          <w:kern w:val="0"/>
+          <w:sz w:val="29"/>
+          <w:szCs w:val="29"/>
+        </w:rPr>
+        <w:t>10</w:t>
+      </w:r>
+      <w:r>
+        <w:rPr>
+          <w:rFonts w:ascii="ArialMT" w:hAnsi="ArialMT" w:cs="ArialMT"/>
+          <w:kern w:val="0"/>
+          <w:sz w:val="29"/>
+          <w:szCs w:val="29"/>
+        </w:rPr>
+        <w:t xml:space="preserve"> </w:t>
+      </w:r>
+      <w:proofErr w:type="spellStart"/>
+      <w:r>
+        <w:rPr>
+          <w:rFonts w:ascii="ArialMT" w:hAnsi="ArialMT" w:cs="ArialMT"/>
+          <w:kern w:val="0"/>
+          <w:sz w:val="29"/>
+          <w:szCs w:val="29"/>
+        </w:rPr>
+        <w:t>hitstun</w:t>
+      </w:r>
+      <w:proofErr w:type="spellEnd"/>
+      <w:r>
+        <w:rPr>
+          <w:rFonts w:ascii="ArialMT" w:hAnsi="ArialMT" w:cs="ArialMT"/>
+          <w:kern w:val="0"/>
+          <w:sz w:val="29"/>
+          <w:szCs w:val="29"/>
+        </w:rPr>
+        <w:t xml:space="preserve">. When the kunai hits a target or reaches 20 spaces, it becomes an inert object that anybody </w:t>
+      </w:r>
+      <w:r>
+        <w:rPr>
+          <w:rFonts w:ascii="ArialMT" w:hAnsi="ArialMT" w:cs="ArialMT"/>
+          <w:kern w:val="0"/>
+          <w:sz w:val="29"/>
+          <w:szCs w:val="29"/>
+        </w:rPr>
+        <w:lastRenderedPageBreak/>
+        <w:t>can pick up.</w:t>
+      </w:r>
+    </w:p>
+    <w:p>
+      <w:pPr>
+        <w:widowControl w:val="0"/>
+        <w:numPr>
+          <w:ilvl w:val="0"/>
+          <w:numId w:val="3"/>
+        </w:numPr>
+        <w:tabs>
+          <w:tab w:val="left" w:pos="940"/>
+          <w:tab w:val="left" w:pos="1440"/>
+        </w:tabs>
+        <w:autoSpaceDE w:val="0"/>
+        <w:autoSpaceDN w:val="0"/>
+        <w:adjustRightInd w:val="0"/>
+        <w:spacing w:after="0" w:line="240" w:lineRule="auto"/>
+        <w:rPr>
+          <w:rFonts w:ascii="ArialMT" w:hAnsi="ArialMT" w:cs="ArialMT"/>
+          <w:kern w:val="0"/>
+          <w:sz w:val="29"/>
+          <w:szCs w:val="29"/>
+        </w:rPr>
+      </w:pPr>
+      <w:r>
+        <w:rPr>
+          <w:rFonts w:ascii="ArialMT" w:hAnsi="ArialMT" w:cs="ArialMT"/>
+          <w:kern w:val="0"/>
+          <w:sz w:val="29"/>
+          <w:szCs w:val="29"/>
+        </w:rPr>
+        <w:t xml:space="preserve">Substitution </w:t>
+      </w:r>
+      <w:proofErr w:type="spellStart"/>
+      <w:r>
+        <w:rPr>
+          <w:rFonts w:ascii="ArialMT" w:hAnsi="ArialMT" w:cs="ArialMT"/>
+          <w:kern w:val="0"/>
+          <w:sz w:val="29"/>
+          <w:szCs w:val="29"/>
+        </w:rPr>
+        <w:t>jutsu</w:t>
+      </w:r>
+      <w:proofErr w:type="spellEnd"/>
+    </w:p>
+    <w:p>
+      <w:pPr>
+        <w:widowControl w:val="0"/>
+        <w:numPr>
+          <w:ilvl w:val="1"/>
+          <w:numId w:val="3"/>
+        </w:numPr>
+        <w:tabs>
+          <w:tab w:val="left" w:pos="940"/>
+          <w:tab w:val="left" w:pos="1440"/>
+        </w:tabs>
+        <w:autoSpaceDE w:val="0"/>
+        <w:autoSpaceDN w:val="0"/>
+        <w:adjustRightInd w:val="0"/>
+        <w:spacing w:after="0" w:line="240" w:lineRule="auto"/>
+        <w:rPr>
+          <w:rFonts w:ascii="ArialMT" w:hAnsi="ArialMT" w:cs="ArialMT"/>
+          <w:kern w:val="0"/>
+          <w:sz w:val="29"/>
+          <w:szCs w:val="29"/>
+        </w:rPr>
+      </w:pPr>
+      <w:r>
+        <w:rPr>
+          <w:rFonts w:ascii="ArialMT" w:hAnsi="ArialMT" w:cs="ArialMT"/>
+          <w:kern w:val="0"/>
+          <w:sz w:val="29"/>
+          <w:szCs w:val="29"/>
+        </w:rPr>
+        <w:t>Delay 0</w:t>
+      </w:r>
+    </w:p>
+    <w:p>
+      <w:pPr>
+        <w:widowControl w:val="0"/>
+        <w:numPr>
+          <w:ilvl w:val="1"/>
+          <w:numId w:val="3"/>
+        </w:numPr>
+        <w:tabs>
+          <w:tab w:val="left" w:pos="940"/>
+          <w:tab w:val="left" w:pos="1440"/>
+        </w:tabs>
+        <w:autoSpaceDE w:val="0"/>
+        <w:autoSpaceDN w:val="0"/>
+        <w:adjustRightInd w:val="0"/>
+        <w:spacing w:after="0" w:line="240" w:lineRule="auto"/>
+        <w:rPr>
+          <w:rFonts w:ascii="ArialMT" w:hAnsi="ArialMT" w:cs="ArialMT"/>
+          <w:kern w:val="0"/>
+          <w:sz w:val="29"/>
+          <w:szCs w:val="29"/>
+        </w:rPr>
+      </w:pPr>
+      <w:r>
+        <w:rPr>
+          <w:rFonts w:ascii="ArialMT" w:hAnsi="ArialMT" w:cs="ArialMT"/>
+          <w:kern w:val="0"/>
+          <w:sz w:val="29"/>
+          <w:szCs w:val="29"/>
+        </w:rPr>
+        <w:t>Power 0</w:t>
+      </w:r>
+    </w:p>
+    <w:p>
+      <w:pPr>
+        <w:widowControl w:val="0"/>
+        <w:numPr>
+          <w:ilvl w:val="1"/>
+          <w:numId w:val="3"/>
+        </w:numPr>
+        <w:tabs>
+          <w:tab w:val="left" w:pos="940"/>
+          <w:tab w:val="left" w:pos="1440"/>
+        </w:tabs>
+        <w:autoSpaceDE w:val="0"/>
+        <w:autoSpaceDN w:val="0"/>
+        <w:adjustRightInd w:val="0"/>
+        <w:spacing w:after="0" w:line="240" w:lineRule="auto"/>
+        <w:rPr>
+          <w:rFonts w:ascii="ArialMT" w:hAnsi="ArialMT" w:cs="ArialMT"/>
+          <w:kern w:val="0"/>
+          <w:sz w:val="29"/>
+          <w:szCs w:val="29"/>
+        </w:rPr>
+      </w:pPr>
+      <w:r>
+        <w:rPr>
+          <w:rFonts w:ascii="ArialMT" w:hAnsi="ArialMT" w:cs="ArialMT"/>
+          <w:kern w:val="0"/>
+          <w:sz w:val="29"/>
+          <w:szCs w:val="29"/>
+        </w:rPr>
+        <w:t xml:space="preserve">Cooldown </w:t>
+      </w:r>
+      <w:r>
+        <w:rPr>
+          <w:rFonts w:ascii="ArialMT" w:hAnsi="ArialMT" w:cs="ArialMT"/>
+          <w:kern w:val="0"/>
+          <w:sz w:val="29"/>
+          <w:szCs w:val="29"/>
+        </w:rPr>
+        <w:t>5</w:t>
+      </w:r>
+      <w:r>
+        <w:rPr>
+          <w:rFonts w:ascii="ArialMT" w:hAnsi="ArialMT" w:cs="ArialMT"/>
+          <w:kern w:val="0"/>
+          <w:sz w:val="29"/>
+          <w:szCs w:val="29"/>
+        </w:rPr>
+        <w:t xml:space="preserve"> </w:t>
+      </w:r>
+    </w:p>
+    <w:p>
+      <w:pPr>
+        <w:widowControl w:val="0"/>
+        <w:numPr>
+          <w:ilvl w:val="1"/>
+          <w:numId w:val="3"/>
+        </w:numPr>
+        <w:tabs>
+          <w:tab w:val="left" w:pos="940"/>
+          <w:tab w:val="left" w:pos="1440"/>
+        </w:tabs>
+        <w:autoSpaceDE w:val="0"/>
+        <w:autoSpaceDN w:val="0"/>
+        <w:adjustRightInd w:val="0"/>
+        <w:spacing w:after="0" w:line="240" w:lineRule="auto"/>
+        <w:rPr>
+          <w:rFonts w:ascii="ArialMT" w:hAnsi="ArialMT" w:cs="ArialMT"/>
+          <w:kern w:val="0"/>
+          <w:sz w:val="29"/>
+          <w:szCs w:val="29"/>
+        </w:rPr>
+      </w:pPr>
+      <w:r>
+        <w:rPr>
+          <w:rFonts w:ascii="ArialMT" w:hAnsi="ArialMT" w:cs="ArialMT"/>
+          <w:kern w:val="0"/>
+          <w:sz w:val="29"/>
+          <w:szCs w:val="29"/>
+        </w:rPr>
+        <w:t>Movement 0</w:t>
+      </w:r>
+    </w:p>
+    <w:p>
+      <w:pPr>
+        <w:widowControl w:val="0"/>
+        <w:numPr>
+          <w:ilvl w:val="1"/>
+          <w:numId w:val="3"/>
+        </w:numPr>
+        <w:tabs>
+          <w:tab w:val="left" w:pos="940"/>
+          <w:tab w:val="left" w:pos="1440"/>
+        </w:tabs>
+        <w:autoSpaceDE w:val="0"/>
+        <w:autoSpaceDN w:val="0"/>
+        <w:adjustRightInd w:val="0"/>
+        <w:spacing w:after="0" w:line="240" w:lineRule="auto"/>
+        <w:rPr>
+          <w:rFonts w:ascii="ArialMT" w:hAnsi="ArialMT" w:cs="ArialMT"/>
+          <w:kern w:val="0"/>
+          <w:sz w:val="29"/>
+          <w:szCs w:val="29"/>
+        </w:rPr>
+      </w:pPr>
+      <w:proofErr w:type="spellStart"/>
+      <w:r>
+        <w:rPr>
+          <w:rFonts w:ascii="ArialMT" w:hAnsi="ArialMT" w:cs="ArialMT"/>
+          <w:kern w:val="0"/>
+          <w:sz w:val="29"/>
+          <w:szCs w:val="29"/>
+        </w:rPr>
+        <w:t>Hitstun</w:t>
+      </w:r>
+      <w:proofErr w:type="spellEnd"/>
+      <w:r>
+        <w:rPr>
+          <w:rFonts w:ascii="ArialMT" w:hAnsi="ArialMT" w:cs="ArialMT"/>
+          <w:kern w:val="0"/>
+          <w:sz w:val="29"/>
+          <w:szCs w:val="29"/>
+        </w:rPr>
+        <w:t xml:space="preserve"> 0</w:t>
+      </w:r>
+    </w:p>
+    <w:p>
+      <w:pPr>
+        <w:widowControl w:val="0"/>
+        <w:numPr>
+          <w:ilvl w:val="1"/>
+          <w:numId w:val="3"/>
+        </w:numPr>
+        <w:tabs>
+          <w:tab w:val="left" w:pos="940"/>
+          <w:tab w:val="left" w:pos="1440"/>
+        </w:tabs>
+        <w:autoSpaceDE w:val="0"/>
+        <w:autoSpaceDN w:val="0"/>
+        <w:adjustRightInd w:val="0"/>
+        <w:spacing w:after="0" w:line="240" w:lineRule="auto"/>
+        <w:rPr>
+          <w:rFonts w:ascii="ArialMT" w:hAnsi="ArialMT" w:cs="ArialMT"/>
+          <w:kern w:val="0"/>
+          <w:sz w:val="29"/>
+          <w:szCs w:val="29"/>
+        </w:rPr>
+      </w:pPr>
+      <w:r>
+        <w:rPr>
+          <w:rFonts w:ascii="ArialMT" w:hAnsi="ArialMT" w:cs="ArialMT"/>
+          <w:kern w:val="0"/>
+          <w:sz w:val="29"/>
+          <w:szCs w:val="29"/>
+        </w:rPr>
+        <w:t>Custom:</w:t>
+      </w:r>
+      <w:r>
+        <w:rPr>
+          <w:rFonts w:ascii="ArialMT" w:hAnsi="ArialMT" w:cs="ArialMT"/>
+          <w:kern w:val="0"/>
+          <w:sz w:val="29"/>
+          <w:szCs w:val="29"/>
+        </w:rPr>
+        <w:t xml:space="preserve"> nullifies incoming damage. Teleports user up to 6 spaces away.</w:t>
+      </w:r>
+    </w:p>
+    <w:p>
+      <w:pPr>
+        <w:widowControl w:val="0"/>
+        <w:numPr>
+          <w:ilvl w:val="1"/>
+          <w:numId w:val="3"/>
+        </w:numPr>
+        <w:tabs>
+          <w:tab w:val="left" w:pos="940"/>
+          <w:tab w:val="left" w:pos="1440"/>
+        </w:tabs>
+        <w:autoSpaceDE w:val="0"/>
+        <w:autoSpaceDN w:val="0"/>
+        <w:adjustRightInd w:val="0"/>
+        <w:spacing w:after="0" w:line="240" w:lineRule="auto"/>
+        <w:rPr>
+          <w:rFonts w:ascii="ArialMT" w:hAnsi="ArialMT" w:cs="ArialMT"/>
+          <w:kern w:val="0"/>
+          <w:sz w:val="29"/>
+          <w:szCs w:val="29"/>
+        </w:rPr>
+      </w:pPr>
+      <w:r>
+        <w:rPr>
+          <w:rFonts w:ascii="ArialMT" w:hAnsi="ArialMT" w:cs="ArialMT"/>
+          <w:kern w:val="0"/>
+          <w:sz w:val="29"/>
+          <w:szCs w:val="29"/>
+        </w:rPr>
+        <w:t>Chakra cost 25</w:t>
       </w:r>
     </w:p>
     <w:p>
@@ -1994,6 +2628,260 @@
           <w:szCs w:val="29"/>
         </w:rPr>
       </w:pPr>
+    </w:p>
+    <w:p>
+      <w:pPr>
+        <w:widowControl w:val="0"/>
+        <w:tabs>
+          <w:tab w:val="left" w:pos="1660"/>
+          <w:tab w:val="left" w:pos="2160"/>
+        </w:tabs>
+        <w:autoSpaceDE w:val="0"/>
+        <w:autoSpaceDN w:val="0"/>
+        <w:adjustRightInd w:val="0"/>
+        <w:spacing w:after="0" w:line="240" w:lineRule="auto"/>
+        <w:rPr>
+          <w:rFonts w:ascii="ArialMT" w:hAnsi="ArialMT" w:cs="ArialMT"/>
+          <w:kern w:val="0"/>
+          <w:sz w:val="29"/>
+          <w:szCs w:val="29"/>
+        </w:rPr>
+      </w:pPr>
+      <w:r>
+        <w:rPr>
+          <w:rFonts w:ascii="ArialMT" w:hAnsi="ArialMT" w:cs="ArialMT"/>
+          <w:kern w:val="0"/>
+          <w:sz w:val="29"/>
+          <w:szCs w:val="29"/>
+        </w:rPr>
+        <w:t xml:space="preserve">VINI’s Note: Should </w:t>
+      </w:r>
+      <w:r>
+        <w:rPr>
+          <w:rFonts w:ascii="ArialMT" w:hAnsi="ArialMT" w:cs="ArialMT"/>
+          <w:kern w:val="0"/>
+          <w:sz w:val="29"/>
+          <w:szCs w:val="29"/>
+        </w:rPr>
+        <w:t xml:space="preserve">the delay + cooldown always equal something? Should it always equal </w:t>
+      </w:r>
+      <w:proofErr w:type="spellStart"/>
+      <w:r>
+        <w:rPr>
+          <w:rFonts w:ascii="ArialMT" w:hAnsi="ArialMT" w:cs="ArialMT"/>
+          <w:kern w:val="0"/>
+          <w:sz w:val="29"/>
+          <w:szCs w:val="29"/>
+        </w:rPr>
+        <w:t>hitstun</w:t>
+      </w:r>
+      <w:proofErr w:type="spellEnd"/>
+      <w:r>
+        <w:rPr>
+          <w:rFonts w:ascii="ArialMT" w:hAnsi="ArialMT" w:cs="ArialMT"/>
+          <w:kern w:val="0"/>
+          <w:sz w:val="29"/>
+          <w:szCs w:val="29"/>
+        </w:rPr>
+        <w:t>?</w:t>
+      </w:r>
+    </w:p>
+    <w:p>
+      <w:pPr>
+        <w:widowControl w:val="0"/>
+        <w:tabs>
+          <w:tab w:val="left" w:pos="1660"/>
+          <w:tab w:val="left" w:pos="2160"/>
+        </w:tabs>
+        <w:autoSpaceDE w:val="0"/>
+        <w:autoSpaceDN w:val="0"/>
+        <w:adjustRightInd w:val="0"/>
+        <w:spacing w:after="0" w:line="240" w:lineRule="auto"/>
+        <w:rPr>
+          <w:rFonts w:ascii="ArialMT" w:hAnsi="ArialMT" w:cs="ArialMT"/>
+          <w:kern w:val="0"/>
+          <w:sz w:val="29"/>
+          <w:szCs w:val="29"/>
+        </w:rPr>
+      </w:pPr>
+    </w:p>
+    <w:p>
+      <w:pPr>
+        <w:widowControl w:val="0"/>
+        <w:tabs>
+          <w:tab w:val="left" w:pos="1660"/>
+          <w:tab w:val="left" w:pos="2160"/>
+        </w:tabs>
+        <w:autoSpaceDE w:val="0"/>
+        <w:autoSpaceDN w:val="0"/>
+        <w:adjustRightInd w:val="0"/>
+        <w:spacing w:after="0" w:line="240" w:lineRule="auto"/>
+        <w:rPr>
+          <w:rFonts w:ascii="ArialMT" w:hAnsi="ArialMT" w:cs="ArialMT"/>
+          <w:kern w:val="0"/>
+          <w:sz w:val="29"/>
+          <w:szCs w:val="29"/>
+        </w:rPr>
+      </w:pPr>
+      <w:r>
+        <w:rPr>
+          <w:rFonts w:ascii="ArialMT" w:hAnsi="ArialMT" w:cs="ArialMT"/>
+          <w:kern w:val="0"/>
+          <w:sz w:val="29"/>
+          <w:szCs w:val="29"/>
+        </w:rPr>
+        <w:t>Tiers of moves</w:t>
+      </w:r>
+      <w:r>
+        <w:rPr>
+          <w:rFonts w:ascii="ArialMT" w:hAnsi="ArialMT" w:cs="ArialMT"/>
+          <w:kern w:val="0"/>
+          <w:sz w:val="29"/>
+          <w:szCs w:val="29"/>
+        </w:rPr>
+        <w:br/>
+        <w:t xml:space="preserve">Base value set to be spread over </w:t>
+      </w:r>
+      <w:proofErr w:type="gramStart"/>
+      <w:r>
+        <w:rPr>
+          <w:rFonts w:ascii="ArialMT" w:hAnsi="ArialMT" w:cs="ArialMT"/>
+          <w:kern w:val="0"/>
+          <w:sz w:val="29"/>
+          <w:szCs w:val="29"/>
+        </w:rPr>
+        <w:t>moves</w:t>
+      </w:r>
+      <w:proofErr w:type="gramEnd"/>
+    </w:p>
+    <w:p>
+      <w:pPr>
+        <w:widowControl w:val="0"/>
+        <w:tabs>
+          <w:tab w:val="left" w:pos="1660"/>
+          <w:tab w:val="left" w:pos="2160"/>
+        </w:tabs>
+        <w:autoSpaceDE w:val="0"/>
+        <w:autoSpaceDN w:val="0"/>
+        <w:adjustRightInd w:val="0"/>
+        <w:spacing w:after="0" w:line="240" w:lineRule="auto"/>
+        <w:rPr>
+          <w:rFonts w:ascii="ArialMT" w:hAnsi="ArialMT" w:cs="ArialMT"/>
+          <w:kern w:val="0"/>
+          <w:sz w:val="29"/>
+          <w:szCs w:val="29"/>
+        </w:rPr>
+      </w:pPr>
+    </w:p>
+    <w:p>
+      <w:pPr>
+        <w:widowControl w:val="0"/>
+        <w:tabs>
+          <w:tab w:val="left" w:pos="1660"/>
+          <w:tab w:val="left" w:pos="2160"/>
+        </w:tabs>
+        <w:autoSpaceDE w:val="0"/>
+        <w:autoSpaceDN w:val="0"/>
+        <w:adjustRightInd w:val="0"/>
+        <w:spacing w:after="0" w:line="240" w:lineRule="auto"/>
+        <w:rPr>
+          <w:rFonts w:ascii="ArialMT" w:hAnsi="ArialMT" w:cs="ArialMT"/>
+          <w:kern w:val="0"/>
+          <w:sz w:val="29"/>
+          <w:szCs w:val="29"/>
+        </w:rPr>
+      </w:pPr>
+      <w:proofErr w:type="spellStart"/>
+      <w:r>
+        <w:rPr>
+          <w:rFonts w:ascii="ArialMT" w:hAnsi="ArialMT" w:cs="ArialMT"/>
+          <w:kern w:val="0"/>
+          <w:sz w:val="29"/>
+          <w:szCs w:val="29"/>
+        </w:rPr>
+        <w:t>Lvl</w:t>
+      </w:r>
+      <w:proofErr w:type="spellEnd"/>
+      <w:r>
+        <w:rPr>
+          <w:rFonts w:ascii="ArialMT" w:hAnsi="ArialMT" w:cs="ArialMT"/>
+          <w:kern w:val="0"/>
+          <w:sz w:val="29"/>
+          <w:szCs w:val="29"/>
+        </w:rPr>
+        <w:t xml:space="preserve"> 1 </w:t>
+      </w:r>
+      <w:proofErr w:type="spellStart"/>
+      <w:r>
+        <w:rPr>
+          <w:rFonts w:ascii="ArialMT" w:hAnsi="ArialMT" w:cs="ArialMT"/>
+          <w:kern w:val="0"/>
+          <w:sz w:val="29"/>
+          <w:szCs w:val="29"/>
+        </w:rPr>
+        <w:t>genin</w:t>
+      </w:r>
+      <w:proofErr w:type="spellEnd"/>
+      <w:r>
+        <w:rPr>
+          <w:rFonts w:ascii="ArialMT" w:hAnsi="ArialMT" w:cs="ArialMT"/>
+          <w:kern w:val="0"/>
+          <w:sz w:val="29"/>
+          <w:szCs w:val="29"/>
+        </w:rPr>
+        <w:t xml:space="preserve"> ninja is only </w:t>
+      </w:r>
+      <w:proofErr w:type="spellStart"/>
+      <w:r>
+        <w:rPr>
+          <w:rFonts w:ascii="ArialMT" w:hAnsi="ArialMT" w:cs="ArialMT"/>
+          <w:kern w:val="0"/>
+          <w:sz w:val="29"/>
+          <w:szCs w:val="29"/>
+        </w:rPr>
+        <w:t>gonna</w:t>
+      </w:r>
+      <w:proofErr w:type="spellEnd"/>
+      <w:r>
+        <w:rPr>
+          <w:rFonts w:ascii="ArialMT" w:hAnsi="ArialMT" w:cs="ArialMT"/>
+          <w:kern w:val="0"/>
+          <w:sz w:val="29"/>
+          <w:szCs w:val="29"/>
+        </w:rPr>
+        <w:t xml:space="preserve"> have </w:t>
+      </w:r>
+      <w:proofErr w:type="spellStart"/>
+      <w:r>
+        <w:rPr>
+          <w:rFonts w:ascii="ArialMT" w:hAnsi="ArialMT" w:cs="ArialMT"/>
+          <w:kern w:val="0"/>
+          <w:sz w:val="29"/>
+          <w:szCs w:val="29"/>
+        </w:rPr>
+        <w:t>mostle</w:t>
+      </w:r>
+      <w:proofErr w:type="spellEnd"/>
+      <w:r>
+        <w:rPr>
+          <w:rFonts w:ascii="ArialMT" w:hAnsi="ArialMT" w:cs="ArialMT"/>
+          <w:kern w:val="0"/>
+          <w:sz w:val="29"/>
+          <w:szCs w:val="29"/>
+        </w:rPr>
+        <w:t xml:space="preserve"> tier 1, some tier 2 </w:t>
+      </w:r>
+      <w:proofErr w:type="gramStart"/>
+      <w:r>
+        <w:rPr>
+          <w:rFonts w:ascii="ArialMT" w:hAnsi="ArialMT" w:cs="ArialMT"/>
+          <w:kern w:val="0"/>
+          <w:sz w:val="29"/>
+          <w:szCs w:val="29"/>
+        </w:rPr>
+        <w:t>moves</w:t>
+      </w:r>
+      <w:proofErr w:type="gramEnd"/>
     </w:p>
     <w:p>
       <w:pPr>

</xml_diff>

<commit_message>
changed block to give advantage over dodge
</commit_message>
<xml_diff>
--- a/Rock Lee Moveset docx.docx
+++ b/Rock Lee Moveset docx.docx
@@ -1471,6 +1471,248 @@
           <w:sz w:val="29"/>
           <w:szCs w:val="29"/>
         </w:rPr>
+        <w:t xml:space="preserve">Cooldown </w:t>
+      </w:r>
+      <w:r>
+        <w:rPr>
+          <w:rFonts w:ascii="ArialMT" w:hAnsi="ArialMT" w:cs="ArialMT"/>
+          <w:kern w:val="0"/>
+          <w:sz w:val="29"/>
+          <w:szCs w:val="29"/>
+        </w:rPr>
+        <w:t>5</w:t>
+      </w:r>
+    </w:p>
+    <w:p>
+      <w:pPr>
+        <w:widowControl w:val="0"/>
+        <w:numPr>
+          <w:ilvl w:val="1"/>
+          <w:numId w:val="3"/>
+        </w:numPr>
+        <w:tabs>
+          <w:tab w:val="left" w:pos="940"/>
+          <w:tab w:val="left" w:pos="1440"/>
+        </w:tabs>
+        <w:autoSpaceDE w:val="0"/>
+        <w:autoSpaceDN w:val="0"/>
+        <w:adjustRightInd w:val="0"/>
+        <w:spacing w:after="0" w:line="240" w:lineRule="auto"/>
+        <w:rPr>
+          <w:rFonts w:ascii="ArialMT" w:hAnsi="ArialMT" w:cs="ArialMT"/>
+          <w:kern w:val="0"/>
+          <w:sz w:val="29"/>
+          <w:szCs w:val="29"/>
+        </w:rPr>
+      </w:pPr>
+      <w:r>
+        <w:rPr>
+          <w:rFonts w:ascii="ArialMT" w:hAnsi="ArialMT" w:cs="ArialMT"/>
+          <w:kern w:val="0"/>
+          <w:sz w:val="29"/>
+          <w:szCs w:val="29"/>
+        </w:rPr>
+        <w:t>Stun dice 0</w:t>
+      </w:r>
+    </w:p>
+    <w:p>
+      <w:pPr>
+        <w:widowControl w:val="0"/>
+        <w:numPr>
+          <w:ilvl w:val="1"/>
+          <w:numId w:val="3"/>
+        </w:numPr>
+        <w:tabs>
+          <w:tab w:val="left" w:pos="940"/>
+          <w:tab w:val="left" w:pos="1440"/>
+        </w:tabs>
+        <w:autoSpaceDE w:val="0"/>
+        <w:autoSpaceDN w:val="0"/>
+        <w:adjustRightInd w:val="0"/>
+        <w:spacing w:after="0" w:line="240" w:lineRule="auto"/>
+        <w:rPr>
+          <w:rFonts w:ascii="ArialMT" w:hAnsi="ArialMT" w:cs="ArialMT"/>
+          <w:kern w:val="0"/>
+          <w:sz w:val="29"/>
+          <w:szCs w:val="29"/>
+        </w:rPr>
+      </w:pPr>
+      <w:r>
+        <w:rPr>
+          <w:rFonts w:ascii="ArialMT" w:hAnsi="ArialMT" w:cs="ArialMT"/>
+          <w:kern w:val="0"/>
+          <w:sz w:val="29"/>
+          <w:szCs w:val="29"/>
+        </w:rPr>
+        <w:t>Movement 0</w:t>
+      </w:r>
+    </w:p>
+    <w:p>
+      <w:pPr>
+        <w:widowControl w:val="0"/>
+        <w:numPr>
+          <w:ilvl w:val="1"/>
+          <w:numId w:val="3"/>
+        </w:numPr>
+        <w:tabs>
+          <w:tab w:val="left" w:pos="940"/>
+          <w:tab w:val="left" w:pos="1440"/>
+        </w:tabs>
+        <w:autoSpaceDE w:val="0"/>
+        <w:autoSpaceDN w:val="0"/>
+        <w:adjustRightInd w:val="0"/>
+        <w:spacing w:after="0" w:line="240" w:lineRule="auto"/>
+        <w:rPr>
+          <w:rFonts w:ascii="ArialMT" w:hAnsi="ArialMT" w:cs="ArialMT"/>
+          <w:kern w:val="0"/>
+          <w:sz w:val="29"/>
+          <w:szCs w:val="29"/>
+        </w:rPr>
+      </w:pPr>
+      <w:r>
+        <w:rPr>
+          <w:rFonts w:ascii="ArialMT" w:hAnsi="ArialMT" w:cs="ArialMT"/>
+          <w:kern w:val="0"/>
+          <w:sz w:val="29"/>
+          <w:szCs w:val="29"/>
+        </w:rPr>
+        <w:t>Custom: Nullifies melee/force damage from one direction. reduces piercing/slashing damage by half. If character is wearing armor, it nullifies block damage.</w:t>
+      </w:r>
+      <w:r>
+        <w:rPr>
+          <w:rFonts w:ascii="ArialMT" w:hAnsi="ArialMT" w:cs="ArialMT"/>
+          <w:kern w:val="0"/>
+          <w:sz w:val="29"/>
+          <w:szCs w:val="29"/>
+        </w:rPr>
+        <w:t xml:space="preserve"> Prevents stun.</w:t>
+      </w:r>
+    </w:p>
+    <w:p>
+      <w:pPr>
+        <w:widowControl w:val="0"/>
+        <w:numPr>
+          <w:ilvl w:val="0"/>
+          <w:numId w:val="3"/>
+        </w:numPr>
+        <w:tabs>
+          <w:tab w:val="left" w:pos="940"/>
+          <w:tab w:val="left" w:pos="1440"/>
+        </w:tabs>
+        <w:autoSpaceDE w:val="0"/>
+        <w:autoSpaceDN w:val="0"/>
+        <w:adjustRightInd w:val="0"/>
+        <w:spacing w:after="0" w:line="240" w:lineRule="auto"/>
+        <w:rPr>
+          <w:rFonts w:ascii="ArialMT" w:hAnsi="ArialMT" w:cs="ArialMT"/>
+          <w:kern w:val="0"/>
+          <w:sz w:val="29"/>
+          <w:szCs w:val="29"/>
+        </w:rPr>
+      </w:pPr>
+      <w:r>
+        <w:rPr>
+          <w:rFonts w:ascii="ArialMT" w:hAnsi="ArialMT" w:cs="ArialMT"/>
+          <w:kern w:val="0"/>
+          <w:sz w:val="29"/>
+          <w:szCs w:val="29"/>
+        </w:rPr>
+        <w:t>Grab</w:t>
+      </w:r>
+    </w:p>
+    <w:p>
+      <w:pPr>
+        <w:widowControl w:val="0"/>
+        <w:numPr>
+          <w:ilvl w:val="1"/>
+          <w:numId w:val="3"/>
+        </w:numPr>
+        <w:tabs>
+          <w:tab w:val="left" w:pos="940"/>
+          <w:tab w:val="left" w:pos="1440"/>
+        </w:tabs>
+        <w:autoSpaceDE w:val="0"/>
+        <w:autoSpaceDN w:val="0"/>
+        <w:adjustRightInd w:val="0"/>
+        <w:spacing w:after="0" w:line="240" w:lineRule="auto"/>
+        <w:rPr>
+          <w:rFonts w:ascii="ArialMT" w:hAnsi="ArialMT" w:cs="ArialMT"/>
+          <w:kern w:val="0"/>
+          <w:sz w:val="29"/>
+          <w:szCs w:val="29"/>
+        </w:rPr>
+      </w:pPr>
+      <w:r>
+        <w:rPr>
+          <w:rFonts w:ascii="ArialMT" w:hAnsi="ArialMT" w:cs="ArialMT"/>
+          <w:kern w:val="0"/>
+          <w:sz w:val="29"/>
+          <w:szCs w:val="29"/>
+        </w:rPr>
+        <w:t>Delay 5</w:t>
+      </w:r>
+    </w:p>
+    <w:p>
+      <w:pPr>
+        <w:widowControl w:val="0"/>
+        <w:numPr>
+          <w:ilvl w:val="1"/>
+          <w:numId w:val="3"/>
+        </w:numPr>
+        <w:tabs>
+          <w:tab w:val="left" w:pos="940"/>
+          <w:tab w:val="left" w:pos="1440"/>
+        </w:tabs>
+        <w:autoSpaceDE w:val="0"/>
+        <w:autoSpaceDN w:val="0"/>
+        <w:adjustRightInd w:val="0"/>
+        <w:spacing w:after="0" w:line="240" w:lineRule="auto"/>
+        <w:rPr>
+          <w:rFonts w:ascii="ArialMT" w:hAnsi="ArialMT" w:cs="ArialMT"/>
+          <w:kern w:val="0"/>
+          <w:sz w:val="29"/>
+          <w:szCs w:val="29"/>
+        </w:rPr>
+      </w:pPr>
+      <w:r>
+        <w:rPr>
+          <w:rFonts w:ascii="ArialMT" w:hAnsi="ArialMT" w:cs="ArialMT"/>
+          <w:kern w:val="0"/>
+          <w:sz w:val="29"/>
+          <w:szCs w:val="29"/>
+        </w:rPr>
+        <w:t>Power 0</w:t>
+      </w:r>
+    </w:p>
+    <w:p>
+      <w:pPr>
+        <w:widowControl w:val="0"/>
+        <w:numPr>
+          <w:ilvl w:val="1"/>
+          <w:numId w:val="3"/>
+        </w:numPr>
+        <w:tabs>
+          <w:tab w:val="left" w:pos="940"/>
+          <w:tab w:val="left" w:pos="1440"/>
+        </w:tabs>
+        <w:autoSpaceDE w:val="0"/>
+        <w:autoSpaceDN w:val="0"/>
+        <w:adjustRightInd w:val="0"/>
+        <w:spacing w:after="0" w:line="240" w:lineRule="auto"/>
+        <w:rPr>
+          <w:rFonts w:ascii="ArialMT" w:hAnsi="ArialMT" w:cs="ArialMT"/>
+          <w:kern w:val="0"/>
+          <w:sz w:val="29"/>
+          <w:szCs w:val="29"/>
+        </w:rPr>
+      </w:pPr>
+      <w:r>
+        <w:rPr>
+          <w:rFonts w:ascii="ArialMT" w:hAnsi="ArialMT" w:cs="ArialMT"/>
+          <w:kern w:val="0"/>
+          <w:sz w:val="29"/>
+          <w:szCs w:val="29"/>
+        </w:rPr>
         <w:t>Cooldown 10</w:t>
       </w:r>
     </w:p>
@@ -1503,279 +1745,6 @@
           <w:sz w:val="29"/>
           <w:szCs w:val="29"/>
         </w:rPr>
-        <w:t>Stun dice 0</w:t>
-      </w:r>
-    </w:p>
-    <w:p>
-      <w:pPr>
-        <w:widowControl w:val="0"/>
-        <w:numPr>
-          <w:ilvl w:val="1"/>
-          <w:numId w:val="3"/>
-        </w:numPr>
-        <w:tabs>
-          <w:tab w:val="left" w:pos="940"/>
-          <w:tab w:val="left" w:pos="1440"/>
-        </w:tabs>
-        <w:autoSpaceDE w:val="0"/>
-        <w:autoSpaceDN w:val="0"/>
-        <w:adjustRightInd w:val="0"/>
-        <w:spacing w:after="0" w:line="240" w:lineRule="auto"/>
-        <w:rPr>
-          <w:rFonts w:ascii="ArialMT" w:hAnsi="ArialMT" w:cs="ArialMT"/>
-          <w:kern w:val="0"/>
-          <w:sz w:val="29"/>
-          <w:szCs w:val="29"/>
-        </w:rPr>
-      </w:pPr>
-      <w:r>
-        <w:rPr>
-          <w:rFonts w:ascii="ArialMT" w:hAnsi="ArialMT" w:cs="ArialMT"/>
-          <w:kern w:val="0"/>
-          <w:sz w:val="29"/>
-          <w:szCs w:val="29"/>
-        </w:rPr>
-        <w:t>Movement 0</w:t>
-      </w:r>
-    </w:p>
-    <w:p>
-      <w:pPr>
-        <w:widowControl w:val="0"/>
-        <w:numPr>
-          <w:ilvl w:val="1"/>
-          <w:numId w:val="3"/>
-        </w:numPr>
-        <w:tabs>
-          <w:tab w:val="left" w:pos="940"/>
-          <w:tab w:val="left" w:pos="1440"/>
-        </w:tabs>
-        <w:autoSpaceDE w:val="0"/>
-        <w:autoSpaceDN w:val="0"/>
-        <w:adjustRightInd w:val="0"/>
-        <w:spacing w:after="0" w:line="240" w:lineRule="auto"/>
-        <w:rPr>
-          <w:rFonts w:ascii="ArialMT" w:hAnsi="ArialMT" w:cs="ArialMT"/>
-          <w:kern w:val="0"/>
-          <w:sz w:val="29"/>
-          <w:szCs w:val="29"/>
-        </w:rPr>
-      </w:pPr>
-      <w:r>
-        <w:rPr>
-          <w:rFonts w:ascii="ArialMT" w:hAnsi="ArialMT" w:cs="ArialMT"/>
-          <w:kern w:val="0"/>
-          <w:sz w:val="29"/>
-          <w:szCs w:val="29"/>
-        </w:rPr>
-        <w:t xml:space="preserve">Custom: Nullifies melee/force damage from one direction. reduces piercing/slashing damage by half. If </w:t>
-      </w:r>
-      <w:proofErr w:type="gramStart"/>
-      <w:r>
-        <w:rPr>
-          <w:rFonts w:ascii="ArialMT" w:hAnsi="ArialMT" w:cs="ArialMT"/>
-          <w:kern w:val="0"/>
-          <w:sz w:val="29"/>
-          <w:szCs w:val="29"/>
-        </w:rPr>
-        <w:t>character</w:t>
-      </w:r>
-      <w:proofErr w:type="gramEnd"/>
-      <w:r>
-        <w:rPr>
-          <w:rFonts w:ascii="ArialMT" w:hAnsi="ArialMT" w:cs="ArialMT"/>
-          <w:kern w:val="0"/>
-          <w:sz w:val="29"/>
-          <w:szCs w:val="29"/>
-        </w:rPr>
-        <w:t xml:space="preserve"> is wearing armor, it nullifies block damage.</w:t>
-      </w:r>
-      <w:r>
-        <w:rPr>
-          <w:rFonts w:ascii="ArialMT" w:hAnsi="ArialMT" w:cs="ArialMT"/>
-          <w:kern w:val="0"/>
-          <w:sz w:val="29"/>
-          <w:szCs w:val="29"/>
-        </w:rPr>
-        <w:t xml:space="preserve"> Prevents </w:t>
-      </w:r>
-      <w:proofErr w:type="gramStart"/>
-      <w:r>
-        <w:rPr>
-          <w:rFonts w:ascii="ArialMT" w:hAnsi="ArialMT" w:cs="ArialMT"/>
-          <w:kern w:val="0"/>
-          <w:sz w:val="29"/>
-          <w:szCs w:val="29"/>
-        </w:rPr>
-        <w:t>stun</w:t>
-      </w:r>
-      <w:proofErr w:type="gramEnd"/>
-      <w:r>
-        <w:rPr>
-          <w:rFonts w:ascii="ArialMT" w:hAnsi="ArialMT" w:cs="ArialMT"/>
-          <w:kern w:val="0"/>
-          <w:sz w:val="29"/>
-          <w:szCs w:val="29"/>
-        </w:rPr>
-        <w:t>.</w:t>
-      </w:r>
-    </w:p>
-    <w:p>
-      <w:pPr>
-        <w:widowControl w:val="0"/>
-        <w:numPr>
-          <w:ilvl w:val="0"/>
-          <w:numId w:val="3"/>
-        </w:numPr>
-        <w:tabs>
-          <w:tab w:val="left" w:pos="940"/>
-          <w:tab w:val="left" w:pos="1440"/>
-        </w:tabs>
-        <w:autoSpaceDE w:val="0"/>
-        <w:autoSpaceDN w:val="0"/>
-        <w:adjustRightInd w:val="0"/>
-        <w:spacing w:after="0" w:line="240" w:lineRule="auto"/>
-        <w:rPr>
-          <w:rFonts w:ascii="ArialMT" w:hAnsi="ArialMT" w:cs="ArialMT"/>
-          <w:kern w:val="0"/>
-          <w:sz w:val="29"/>
-          <w:szCs w:val="29"/>
-        </w:rPr>
-      </w:pPr>
-      <w:r>
-        <w:rPr>
-          <w:rFonts w:ascii="ArialMT" w:hAnsi="ArialMT" w:cs="ArialMT"/>
-          <w:kern w:val="0"/>
-          <w:sz w:val="29"/>
-          <w:szCs w:val="29"/>
-        </w:rPr>
-        <w:t>Grab</w:t>
-      </w:r>
-    </w:p>
-    <w:p>
-      <w:pPr>
-        <w:widowControl w:val="0"/>
-        <w:numPr>
-          <w:ilvl w:val="1"/>
-          <w:numId w:val="3"/>
-        </w:numPr>
-        <w:tabs>
-          <w:tab w:val="left" w:pos="940"/>
-          <w:tab w:val="left" w:pos="1440"/>
-        </w:tabs>
-        <w:autoSpaceDE w:val="0"/>
-        <w:autoSpaceDN w:val="0"/>
-        <w:adjustRightInd w:val="0"/>
-        <w:spacing w:after="0" w:line="240" w:lineRule="auto"/>
-        <w:rPr>
-          <w:rFonts w:ascii="ArialMT" w:hAnsi="ArialMT" w:cs="ArialMT"/>
-          <w:kern w:val="0"/>
-          <w:sz w:val="29"/>
-          <w:szCs w:val="29"/>
-        </w:rPr>
-      </w:pPr>
-      <w:r>
-        <w:rPr>
-          <w:rFonts w:ascii="ArialMT" w:hAnsi="ArialMT" w:cs="ArialMT"/>
-          <w:kern w:val="0"/>
-          <w:sz w:val="29"/>
-          <w:szCs w:val="29"/>
-        </w:rPr>
-        <w:t>Delay 5</w:t>
-      </w:r>
-    </w:p>
-    <w:p>
-      <w:pPr>
-        <w:widowControl w:val="0"/>
-        <w:numPr>
-          <w:ilvl w:val="1"/>
-          <w:numId w:val="3"/>
-        </w:numPr>
-        <w:tabs>
-          <w:tab w:val="left" w:pos="940"/>
-          <w:tab w:val="left" w:pos="1440"/>
-        </w:tabs>
-        <w:autoSpaceDE w:val="0"/>
-        <w:autoSpaceDN w:val="0"/>
-        <w:adjustRightInd w:val="0"/>
-        <w:spacing w:after="0" w:line="240" w:lineRule="auto"/>
-        <w:rPr>
-          <w:rFonts w:ascii="ArialMT" w:hAnsi="ArialMT" w:cs="ArialMT"/>
-          <w:kern w:val="0"/>
-          <w:sz w:val="29"/>
-          <w:szCs w:val="29"/>
-        </w:rPr>
-      </w:pPr>
-      <w:r>
-        <w:rPr>
-          <w:rFonts w:ascii="ArialMT" w:hAnsi="ArialMT" w:cs="ArialMT"/>
-          <w:kern w:val="0"/>
-          <w:sz w:val="29"/>
-          <w:szCs w:val="29"/>
-        </w:rPr>
-        <w:t>Power 0</w:t>
-      </w:r>
-    </w:p>
-    <w:p>
-      <w:pPr>
-        <w:widowControl w:val="0"/>
-        <w:numPr>
-          <w:ilvl w:val="1"/>
-          <w:numId w:val="3"/>
-        </w:numPr>
-        <w:tabs>
-          <w:tab w:val="left" w:pos="940"/>
-          <w:tab w:val="left" w:pos="1440"/>
-        </w:tabs>
-        <w:autoSpaceDE w:val="0"/>
-        <w:autoSpaceDN w:val="0"/>
-        <w:adjustRightInd w:val="0"/>
-        <w:spacing w:after="0" w:line="240" w:lineRule="auto"/>
-        <w:rPr>
-          <w:rFonts w:ascii="ArialMT" w:hAnsi="ArialMT" w:cs="ArialMT"/>
-          <w:kern w:val="0"/>
-          <w:sz w:val="29"/>
-          <w:szCs w:val="29"/>
-        </w:rPr>
-      </w:pPr>
-      <w:r>
-        <w:rPr>
-          <w:rFonts w:ascii="ArialMT" w:hAnsi="ArialMT" w:cs="ArialMT"/>
-          <w:kern w:val="0"/>
-          <w:sz w:val="29"/>
-          <w:szCs w:val="29"/>
-        </w:rPr>
-        <w:t>Cooldown 10</w:t>
-      </w:r>
-    </w:p>
-    <w:p>
-      <w:pPr>
-        <w:widowControl w:val="0"/>
-        <w:numPr>
-          <w:ilvl w:val="1"/>
-          <w:numId w:val="3"/>
-        </w:numPr>
-        <w:tabs>
-          <w:tab w:val="left" w:pos="940"/>
-          <w:tab w:val="left" w:pos="1440"/>
-        </w:tabs>
-        <w:autoSpaceDE w:val="0"/>
-        <w:autoSpaceDN w:val="0"/>
-        <w:adjustRightInd w:val="0"/>
-        <w:spacing w:after="0" w:line="240" w:lineRule="auto"/>
-        <w:rPr>
-          <w:rFonts w:ascii="ArialMT" w:hAnsi="ArialMT" w:cs="ArialMT"/>
-          <w:kern w:val="0"/>
-          <w:sz w:val="29"/>
-          <w:szCs w:val="29"/>
-        </w:rPr>
-      </w:pPr>
-      <w:r>
-        <w:rPr>
-          <w:rFonts w:ascii="ArialMT" w:hAnsi="ArialMT" w:cs="ArialMT"/>
-          <w:kern w:val="0"/>
-          <w:sz w:val="29"/>
-          <w:szCs w:val="29"/>
-        </w:rPr>
         <w:t>Movement 2</w:t>
       </w:r>
     </w:p>
@@ -1840,27 +1809,7 @@
           <w:sz w:val="29"/>
           <w:szCs w:val="29"/>
         </w:rPr>
-        <w:t xml:space="preserve">Custom: If the move lands on </w:t>
-      </w:r>
-      <w:proofErr w:type="gramStart"/>
-      <w:r>
-        <w:rPr>
-          <w:rFonts w:ascii="ArialMT" w:hAnsi="ArialMT" w:cs="ArialMT"/>
-          <w:kern w:val="0"/>
-          <w:sz w:val="29"/>
-          <w:szCs w:val="29"/>
-        </w:rPr>
-        <w:t>opponent</w:t>
-      </w:r>
-      <w:proofErr w:type="gramEnd"/>
-      <w:r>
-        <w:rPr>
-          <w:rFonts w:ascii="ArialMT" w:hAnsi="ArialMT" w:cs="ArialMT"/>
-          <w:kern w:val="0"/>
-          <w:sz w:val="29"/>
-          <w:szCs w:val="29"/>
-        </w:rPr>
-        <w:t>, it restrains them.</w:t>
+        <w:t>Custom: If the move lands on opponent, it restrains them.</w:t>
       </w:r>
       <w:r>
         <w:rPr>
@@ -2525,27 +2474,7 @@
           <w:sz w:val="29"/>
           <w:szCs w:val="29"/>
         </w:rPr>
-        <w:t xml:space="preserve"> nullifies incoming damage. Teleports </w:t>
-      </w:r>
-      <w:proofErr w:type="gramStart"/>
-      <w:r>
-        <w:rPr>
-          <w:rFonts w:ascii="ArialMT" w:hAnsi="ArialMT" w:cs="ArialMT"/>
-          <w:kern w:val="0"/>
-          <w:sz w:val="29"/>
-          <w:szCs w:val="29"/>
-        </w:rPr>
-        <w:t>user</w:t>
-      </w:r>
-      <w:proofErr w:type="gramEnd"/>
-      <w:r>
-        <w:rPr>
-          <w:rFonts w:ascii="ArialMT" w:hAnsi="ArialMT" w:cs="ArialMT"/>
-          <w:kern w:val="0"/>
-          <w:sz w:val="29"/>
-          <w:szCs w:val="29"/>
-        </w:rPr>
-        <w:t xml:space="preserve"> up to 6 spaces away.</w:t>
+        <w:t xml:space="preserve"> nullifies incoming damage. Teleports user up to 6 spaces away.</w:t>
       </w:r>
       <w:r>
         <w:rPr>

</xml_diff>